<commit_message>
Union and List simple types documented
</commit_message>
<xml_diff>
--- a/ModelDoc/docs/ModelDocumentation.docx
+++ b/ModelDoc/docs/ModelDocumentation.docx
@@ -4313,14 +4313,411 @@
         <w:t>”}</w:t>
       </w:r>
       <w:r>
-        <w:t xml:space="preserve"> – identyfikator </w:t>
-      </w:r>
-      <w:r>
-        <w:t>typu prostego, do którego jest przypisany wzorzec</w:t>
+        <w:t xml:space="preserve"> – identyfikator typu prostego, do którego jest przypisany wzorzec,</w:t>
+      </w:r>
+    </w:p>
+    <w:p>
+      <w:pPr>
+        <w:pStyle w:val="Listapunktowana"/>
+      </w:pPr>
+      <w:r>
+        <w:rPr>
+          <w:rStyle w:val="NazwaProgramowa"/>
+        </w:rPr>
+        <w:t>Pattern: string</w:t>
+      </w:r>
+      <w:r>
+        <w:t xml:space="preserve"> – tekst wzorca (wyrażenie regularne).</w:t>
+      </w:r>
+    </w:p>
+    <w:p>
+      <w:pPr>
+        <w:pStyle w:val="Nagwek4"/>
+      </w:pPr>
+      <w:r>
+        <w:t>Typy wyliczeniowe</w:t>
+      </w:r>
+    </w:p>
+    <w:p>
+      <w:pPr>
+        <w:pStyle w:val="Wcicienormalne"/>
+      </w:pPr>
+      <w:r>
+        <w:t>Typy wyliczeniowe w schemacie to są typy proste, które mają określone wartości do wyboru. Wart</w:t>
+      </w:r>
+      <w:r>
+        <w:t xml:space="preserve">ości te są zapisywane w tabeli </w:t>
+      </w:r>
+      <w:r>
+        <w:rPr>
+          <w:rStyle w:val="NazwaProgramowa"/>
+        </w:rPr>
+        <w:t>SchemaEnumValues</w:t>
+      </w:r>
+      <w:r>
+        <w:t xml:space="preserve">. Encja </w:t>
+      </w:r>
+      <w:r>
+        <w:rPr>
+          <w:rStyle w:val="NazwaProgramowa"/>
+        </w:rPr>
+        <w:t>SchemaEnumValue</w:t>
+      </w:r>
+      <w:r>
+        <w:t xml:space="preserve"> ma następujące właściwości:</w:t>
+      </w:r>
+    </w:p>
+    <w:p>
+      <w:pPr>
+        <w:pStyle w:val="Listapunktowana"/>
+      </w:pPr>
+      <w:r>
+        <w:rPr>
+          <w:rStyle w:val="NazwaProgramowa"/>
+        </w:rPr>
+        <w:t>Id: int {autonum, PK}</w:t>
+      </w:r>
+      <w:r>
+        <w:t xml:space="preserve"> – identyfikator encji,</w:t>
+      </w:r>
+    </w:p>
+    <w:p>
+      <w:pPr>
+        <w:pStyle w:val="Listapunktowana"/>
+      </w:pPr>
+      <w:r>
+        <w:rPr>
+          <w:rStyle w:val="NazwaProgramowa"/>
+        </w:rPr>
+        <w:t>S</w:t>
+      </w:r>
+      <w:r>
+        <w:rPr>
+          <w:rStyle w:val="NazwaProgramowa"/>
+        </w:rPr>
+        <w:t>impleType</w:t>
+      </w:r>
+      <w:r>
+        <w:rPr>
+          <w:rStyle w:val="NazwaProgramowa"/>
+        </w:rPr>
+        <w:t>Id: int {FK „</w:t>
+      </w:r>
+      <w:r>
+        <w:rPr>
+          <w:rStyle w:val="NazwaProgramowa"/>
+        </w:rPr>
+        <w:t>SimpleTypes</w:t>
+      </w:r>
+      <w:r>
+        <w:rPr>
+          <w:rStyle w:val="NazwaProgramowa"/>
+        </w:rPr>
+        <w:t>”}</w:t>
+      </w:r>
+      <w:r>
+        <w:t xml:space="preserve"> – identyfikator typu prostego, dla którego podano tę wartość,</w:t>
+      </w:r>
+    </w:p>
+    <w:p>
+      <w:pPr>
+        <w:pStyle w:val="Listapunktowana"/>
+      </w:pPr>
+      <w:r>
+        <w:rPr>
+          <w:rStyle w:val="NazwaProgramowa"/>
+        </w:rPr>
+        <w:t>EnumValueStr</w:t>
+      </w:r>
+      <w:r>
+        <w:t>: string – łańcuch znaków, który jest rozpoznawalny jako dana wartość,</w:t>
+      </w:r>
+    </w:p>
+    <w:p>
+      <w:pPr>
+        <w:pStyle w:val="Listapunktowana"/>
+      </w:pPr>
+      <w:r>
+        <w:rPr>
+          <w:rStyle w:val="NazwaProgramowa"/>
+        </w:rPr>
+        <w:t>EnumValueNum: int?</w:t>
+      </w:r>
+      <w:r>
+        <w:t xml:space="preserve"> – numer kolejny wartości</w:t>
+      </w:r>
+      <w:r>
+        <w:t xml:space="preserve"> (od zera)</w:t>
+      </w:r>
+      <w:r>
+        <w:t>.</w:t>
+      </w:r>
+    </w:p>
+    <w:p>
+      <w:pPr>
+        <w:pStyle w:val="Wcicienormalne"/>
+      </w:pPr>
+      <w:r>
+        <w:t xml:space="preserve">Właściwość </w:t>
+      </w:r>
+      <w:r>
+        <w:rPr>
+          <w:rStyle w:val="NazwaProgramowa"/>
+        </w:rPr>
+        <w:t>EnumValueStr</w:t>
+      </w:r>
+      <w:r>
+        <w:t xml:space="preserve"> nie musi być nazwą. Może być łańcuchem pustym. Przykładowe rozpoznawalne łańcuchy są następujące:</w:t>
+      </w:r>
+    </w:p>
+    <w:p>
+      <w:pPr>
+        <w:pStyle w:val="Listapunktowana"/>
+      </w:pPr>
+      <w:r>
+        <w:t>-+</w:t>
+      </w:r>
+    </w:p>
+    <w:p>
+      <w:pPr>
+        <w:pStyle w:val="Listapunktowana"/>
+      </w:pPr>
+      <w:r>
+        <w:t>00</w:t>
+      </w:r>
+    </w:p>
+    <w:p>
+      <w:pPr>
+        <w:pStyle w:val="Listapunktowana"/>
+      </w:pPr>
+      <w:r>
+        <w:t>1</w:t>
+      </w:r>
+    </w:p>
+    <w:p>
+      <w:pPr>
+        <w:pStyle w:val="Listapunktowana"/>
+      </w:pPr>
+      <w:r>
+        <w:t>1024,768</w:t>
+      </w:r>
+    </w:p>
+    <w:p>
+      <w:pPr>
+        <w:pStyle w:val="Listapunktowana"/>
+      </w:pPr>
+      <w:r>
+        <w:t>1024x768</w:t>
+      </w:r>
+    </w:p>
+    <w:p>
+      <w:pPr>
+        <w:pStyle w:val="Listapunktowana"/>
+      </w:pPr>
+      <w:r>
+        <w:t>1pic</w:t>
+      </w:r>
+    </w:p>
+    <w:p>
+      <w:pPr>
+        <w:pStyle w:val="Listapunktowana"/>
+      </w:pPr>
+      <w:r>
+        <w:t>35mm</w:t>
+      </w:r>
+    </w:p>
+    <w:p>
+      <w:pPr>
+        <w:pStyle w:val="Listapunktowana"/>
+      </w:pPr>
+      <w:r>
+        <w:t>Aa</w:t>
+      </w:r>
+    </w:p>
+    <w:p>
+      <w:pPr>
+        <w:pStyle w:val="Wcicienormalne"/>
+      </w:pPr>
+      <w:r>
+        <w:t>Typ wyliczeniowy najczęściej jako bazowy ma typ</w:t>
+      </w:r>
+      <w:r>
+        <w:t xml:space="preserve"> </w:t>
+      </w:r>
+      <w:r>
+        <w:rPr>
+          <w:rStyle w:val="NazwaProgramowa"/>
+        </w:rPr>
+        <w:t>string</w:t>
+      </w:r>
+      <w:r>
+        <w:t xml:space="preserve">, ale też </w:t>
+      </w:r>
+      <w:r>
+        <w:t xml:space="preserve">często występuje </w:t>
+      </w:r>
+      <w:r>
+        <w:rPr>
+          <w:rStyle w:val="NazwaProgramowa"/>
+        </w:rPr>
+        <w:t>token</w:t>
       </w:r>
       <w:r>
         <w:t>,</w:t>
       </w:r>
+      <w:r>
+        <w:t xml:space="preserve"> a w pojedynczych przypadkach </w:t>
+      </w:r>
+      <w:r>
+        <w:rPr>
+          <w:rStyle w:val="NazwaProgramowa"/>
+        </w:rPr>
+        <w:t>ST_String</w:t>
+      </w:r>
+      <w:r>
+        <w:t xml:space="preserve"> i </w:t>
+      </w:r>
+      <w:r>
+        <w:rPr>
+          <w:rStyle w:val="NazwaProgramowa"/>
+        </w:rPr>
+        <w:t>byte</w:t>
+      </w:r>
+      <w:r>
+        <w:t>.</w:t>
+      </w:r>
+      <w:r>
+        <w:t xml:space="preserve"> </w:t>
+      </w:r>
+    </w:p>
+    <w:p>
+      <w:pPr>
+        <w:pStyle w:val="Nagwek4"/>
+      </w:pPr>
+      <w:r>
+        <w:t>Typy unijne</w:t>
+      </w:r>
+    </w:p>
+    <w:p>
+      <w:pPr>
+        <w:pStyle w:val="Wcicienormalne"/>
+      </w:pPr>
+      <w:r>
+        <w:t xml:space="preserve">Typy unijne to są typy proste, które </w:t>
+      </w:r>
+      <w:r>
+        <w:t xml:space="preserve">mogą być interpretowane alternatywnie, a </w:t>
+      </w:r>
+      <w:r>
+        <w:t xml:space="preserve">jako zawartość </w:t>
+      </w:r>
+      <w:r>
+        <w:t xml:space="preserve">w schemacie </w:t>
+      </w:r>
+      <w:r>
+        <w:t xml:space="preserve">mają obiekty typu </w:t>
+      </w:r>
+      <w:r>
+        <w:rPr>
+          <w:rStyle w:val="NazwaProgramowa"/>
+        </w:rPr>
+        <w:t>XsdSchemaSimpleTypeUnion</w:t>
+      </w:r>
+      <w:r>
+        <w:t>, np.:</w:t>
+      </w:r>
+    </w:p>
+    <w:p>
+      <w:pPr>
+        <w:pStyle w:val="SourceCode"/>
+      </w:pPr>
+      <w:r>
+        <w:t>&lt;xsd:simpleType name="ST_Coordinate"&gt;</w:t>
+      </w:r>
+    </w:p>
+    <w:p>
+      <w:pPr>
+        <w:pStyle w:val="SourceCode"/>
+      </w:pPr>
+      <w:r>
+        <w:t xml:space="preserve">  &lt;xsd:union memberTypes="ST_CoordinateUnqualified s:ST_UniversalMeasure"/&gt;</w:t>
+      </w:r>
+    </w:p>
+    <w:p>
+      <w:pPr>
+        <w:pStyle w:val="SourceCode"/>
+      </w:pPr>
+      <w:r>
+        <w:t>&lt;/xsd:simpleType&gt;</w:t>
+      </w:r>
+    </w:p>
+    <w:p>
+      <w:pPr>
+        <w:pStyle w:val="Wcicienormalne"/>
+      </w:pPr>
+      <w:r>
+        <w:lastRenderedPageBreak/>
+        <w:t xml:space="preserve">Typy proste będące typami unijnymi mają jako właściwość </w:t>
+      </w:r>
+      <w:r>
+        <w:rPr>
+          <w:rStyle w:val="NazwaProgramowa"/>
+        </w:rPr>
+        <w:t>BaseTypeName</w:t>
+      </w:r>
+      <w:r>
+        <w:t xml:space="preserve"> wpisane słowo kluczowe </w:t>
+      </w:r>
+      <w:r>
+        <w:rPr>
+          <w:rStyle w:val="NazwaProgramowa"/>
+        </w:rPr>
+        <w:t>„union”</w:t>
+      </w:r>
+      <w:r>
+        <w:t>.</w:t>
+      </w:r>
+    </w:p>
+    <w:p>
+      <w:pPr>
+        <w:pStyle w:val="Wcicienormalne"/>
+      </w:pPr>
+      <w:r>
+        <w:t>Składowe unii</w:t>
+      </w:r>
+      <w:r>
+        <w:t xml:space="preserve"> są zapisywane w tabeli </w:t>
+      </w:r>
+      <w:r>
+        <w:rPr>
+          <w:rStyle w:val="NazwaProgramowa"/>
+        </w:rPr>
+        <w:t>Schema</w:t>
+      </w:r>
+      <w:r>
+        <w:rPr>
+          <w:rStyle w:val="NazwaProgramowa"/>
+        </w:rPr>
+        <w:t>UnionMembers</w:t>
+      </w:r>
+      <w:r>
+        <w:t xml:space="preserve">. Encja </w:t>
+      </w:r>
+      <w:r>
+        <w:rPr>
+          <w:rStyle w:val="NazwaProgramowa"/>
+        </w:rPr>
+        <w:t>Schema</w:t>
+      </w:r>
+      <w:r>
+        <w:rPr>
+          <w:rStyle w:val="NazwaProgramowa"/>
+        </w:rPr>
+        <w:t>UnionMember</w:t>
+      </w:r>
+      <w:r>
+        <w:t xml:space="preserve"> ma następujące właściwości:</w:t>
+      </w:r>
     </w:p>
     <w:p>
       <w:pPr>
@@ -4330,18 +4727,104 @@
         <w:rPr>
           <w:rStyle w:val="NazwaProgramowa"/>
         </w:rPr>
-        <w:t>Pattern: string</w:t>
-      </w:r>
-      <w:r>
-        <w:t xml:space="preserve"> – tekst wzorca (wyrażenie regularne).</w:t>
-      </w:r>
+        <w:t>Id: int {autonum, PK}</w:t>
+      </w:r>
+      <w:r>
+        <w:t xml:space="preserve"> – identyfikator encji,</w:t>
+      </w:r>
+    </w:p>
+    <w:p>
+      <w:pPr>
+        <w:pStyle w:val="Listapunktowana"/>
+      </w:pPr>
+      <w:r>
+        <w:rPr>
+          <w:rStyle w:val="NazwaProgramowa"/>
+        </w:rPr>
+        <w:t>S</w:t>
+      </w:r>
+      <w:r>
+        <w:rPr>
+          <w:rStyle w:val="NazwaProgramowa"/>
+        </w:rPr>
+        <w:t>impleType</w:t>
+      </w:r>
+      <w:r>
+        <w:rPr>
+          <w:rStyle w:val="NazwaProgramowa"/>
+        </w:rPr>
+        <w:t>Id: int {FK „</w:t>
+      </w:r>
+      <w:r>
+        <w:rPr>
+          <w:rStyle w:val="NazwaProgramowa"/>
+        </w:rPr>
+        <w:t>SimpleTypes</w:t>
+      </w:r>
+      <w:r>
+        <w:rPr>
+          <w:rStyle w:val="NazwaProgramowa"/>
+        </w:rPr>
+        <w:t>”}</w:t>
+      </w:r>
+      <w:r>
+        <w:t xml:space="preserve"> – identyfikator typu prostego, </w:t>
+      </w:r>
+      <w:r>
+        <w:t>do</w:t>
+      </w:r>
+      <w:r>
+        <w:t xml:space="preserve"> którego </w:t>
+      </w:r>
+      <w:r>
+        <w:t>należy ta składowa</w:t>
+      </w:r>
+      <w:r>
+        <w:t>,</w:t>
+      </w:r>
+    </w:p>
+    <w:p>
+      <w:pPr>
+        <w:pStyle w:val="Listapunktowana"/>
+      </w:pPr>
+      <w:r>
+        <w:rPr>
+          <w:rStyle w:val="NazwaProgramowa"/>
+        </w:rPr>
+        <w:t>MemberNamespaceId: int? {FK „SchemaNamespaces”}</w:t>
+      </w:r>
+      <w:r>
+        <w:t xml:space="preserve"> – identyfikator przestrzeni nazw, do której należy typ składowej (pomijany, gdy typ składowej jest zdefiniowany w tej samej przestrzeni nazw),</w:t>
+      </w:r>
+    </w:p>
+    <w:p>
+      <w:pPr>
+        <w:pStyle w:val="Listapunktowana"/>
+      </w:pPr>
+      <w:r>
+        <w:rPr>
+          <w:rStyle w:val="NazwaProgramowa"/>
+        </w:rPr>
+        <w:t>MemberTypeName: string</w:t>
+      </w:r>
+      <w:r>
+        <w:t xml:space="preserve"> – nazwa typu składowej.</w:t>
+      </w:r>
+    </w:p>
+    <w:p>
+      <w:pPr>
+        <w:pStyle w:val="Wcicienormalne"/>
+      </w:pPr>
     </w:p>
     <w:p>
       <w:pPr>
         <w:pStyle w:val="Nagwek4"/>
       </w:pPr>
       <w:r>
-        <w:t>Typy wyliczeniowe</w:t>
+        <w:t xml:space="preserve">Anonimowe </w:t>
+      </w:r>
+      <w:r>
+        <w:t>składowe unii</w:t>
       </w:r>
     </w:p>
     <w:p>
@@ -4349,138 +4832,88 @@
         <w:pStyle w:val="Wcicienormalne"/>
       </w:pPr>
       <w:r>
-        <w:t>Typy wyliczeniowe w schemacie to są typy proste, które mają określone wartości do wyboru. Wart</w:t>
-      </w:r>
-      <w:r>
-        <w:t xml:space="preserve">ości te są zapisywane w tabeli </w:t>
-      </w:r>
-      <w:r>
-        <w:rPr>
-          <w:rStyle w:val="NazwaProgramowa"/>
-        </w:rPr>
-        <w:t>SchemaEnumValues</w:t>
-      </w:r>
-      <w:r>
-        <w:t xml:space="preserve">. Encja </w:t>
-      </w:r>
-      <w:r>
-        <w:rPr>
-          <w:rStyle w:val="NazwaProgramowa"/>
-        </w:rPr>
-        <w:t>SchemaEnumValue</w:t>
-      </w:r>
-      <w:r>
-        <w:t xml:space="preserve"> ma następujące właściwości:</w:t>
-      </w:r>
-    </w:p>
-    <w:p>
-      <w:pPr>
-        <w:pStyle w:val="Listapunktowana"/>
-      </w:pPr>
-      <w:r>
-        <w:rPr>
-          <w:rStyle w:val="NazwaProgramowa"/>
-        </w:rPr>
-        <w:t>Id: int {autonum, PK}</w:t>
-      </w:r>
-      <w:r>
-        <w:t xml:space="preserve"> – identyfikator encji,</w:t>
-      </w:r>
-    </w:p>
-    <w:p>
-      <w:pPr>
-        <w:pStyle w:val="Listapunktowana"/>
-      </w:pPr>
-      <w:r>
-        <w:rPr>
-          <w:rStyle w:val="NazwaProgramowa"/>
-        </w:rPr>
-        <w:t>S</w:t>
-      </w:r>
-      <w:r>
-        <w:rPr>
-          <w:rStyle w:val="NazwaProgramowa"/>
-        </w:rPr>
-        <w:t>impleType</w:t>
-      </w:r>
-      <w:r>
-        <w:rPr>
-          <w:rStyle w:val="NazwaProgramowa"/>
-        </w:rPr>
-        <w:t>Id: int {FK „</w:t>
-      </w:r>
-      <w:r>
-        <w:rPr>
-          <w:rStyle w:val="NazwaProgramowa"/>
-        </w:rPr>
-        <w:t>SimpleTypes</w:t>
-      </w:r>
-      <w:r>
-        <w:rPr>
-          <w:rStyle w:val="NazwaProgramowa"/>
-        </w:rPr>
-        <w:t>”}</w:t>
-      </w:r>
-      <w:r>
-        <w:t xml:space="preserve"> – identyfikator </w:t>
-      </w:r>
-      <w:r>
-        <w:t>typu prostego</w:t>
-      </w:r>
-      <w:r>
-        <w:t xml:space="preserve">, </w:t>
-      </w:r>
-      <w:r>
-        <w:t>dla</w:t>
-      </w:r>
-      <w:r>
-        <w:t xml:space="preserve"> które</w:t>
-      </w:r>
-      <w:r>
-        <w:t>go</w:t>
-      </w:r>
-      <w:r>
-        <w:t xml:space="preserve"> </w:t>
-      </w:r>
-      <w:r>
-        <w:t>podano tę wartość</w:t>
-      </w:r>
-      <w:r>
-        <w:t>,</w:t>
-      </w:r>
-    </w:p>
-    <w:p>
-      <w:pPr>
-        <w:pStyle w:val="Listapunktowana"/>
-      </w:pPr>
-      <w:r>
-        <w:rPr>
-          <w:rStyle w:val="NazwaProgramowa"/>
-        </w:rPr>
-        <w:t>EnumValueStr</w:t>
-      </w:r>
-      <w:r>
-        <w:t>: string – łańcuch znaków, który jest rozpoznawalny jako dana wartość,</w:t>
-      </w:r>
-    </w:p>
-    <w:p>
-      <w:pPr>
-        <w:pStyle w:val="Listapunktowana"/>
-      </w:pPr>
-      <w:r>
-        <w:rPr>
-          <w:rStyle w:val="NazwaProgramowa"/>
-        </w:rPr>
-        <w:t>EnumValueNum: int?</w:t>
-      </w:r>
-      <w:r>
-        <w:t xml:space="preserve"> – numer kolejny wartości</w:t>
-      </w:r>
-      <w:r>
-        <w:t xml:space="preserve"> (od zera)</w:t>
-      </w:r>
-      <w:r>
-        <w:t>.</w:t>
+        <w:t>W niektórych uniach jako składowe występują</w:t>
+      </w:r>
+      <w:r>
+        <w:t xml:space="preserve"> typy proste </w:t>
+      </w:r>
+      <w:r>
+        <w:t>bez</w:t>
+      </w:r>
+      <w:r>
+        <w:t xml:space="preserve"> nazwy. Przykład:</w:t>
+      </w:r>
+    </w:p>
+    <w:p>
+      <w:pPr>
+        <w:pStyle w:val="SourceCode"/>
+      </w:pPr>
+      <w:r>
+        <w:t>&lt;xsd:simpleType name="ST_DoubleOrAutomatic"&gt;</w:t>
+      </w:r>
+    </w:p>
+    <w:p>
+      <w:pPr>
+        <w:pStyle w:val="SourceCode"/>
+      </w:pPr>
+      <w:r>
+        <w:t xml:space="preserve">  &lt;xsd:union memberTypes="xsd:double"&gt;</w:t>
+      </w:r>
+    </w:p>
+    <w:p>
+      <w:pPr>
+        <w:pStyle w:val="SourceCode"/>
+      </w:pPr>
+      <w:r>
+        <w:t xml:space="preserve">    &lt;xsd:simpleType&gt;</w:t>
+      </w:r>
+    </w:p>
+    <w:p>
+      <w:pPr>
+        <w:pStyle w:val="SourceCode"/>
+      </w:pPr>
+      <w:r>
+        <w:t xml:space="preserve">      &lt;xsd:restriction base="xsd:string"&gt;</w:t>
+      </w:r>
+    </w:p>
+    <w:p>
+      <w:pPr>
+        <w:pStyle w:val="SourceCode"/>
+      </w:pPr>
+      <w:r>
+        <w:t xml:space="preserve">        &lt;xsd:enumeration value="auto"/&gt;</w:t>
+      </w:r>
+    </w:p>
+    <w:p>
+      <w:pPr>
+        <w:pStyle w:val="SourceCode"/>
+      </w:pPr>
+      <w:r>
+        <w:t xml:space="preserve">      &lt;/xsd:restriction&gt;</w:t>
+      </w:r>
+    </w:p>
+    <w:p>
+      <w:pPr>
+        <w:pStyle w:val="SourceCode"/>
+      </w:pPr>
+      <w:r>
+        <w:t xml:space="preserve">    &lt;/xsd:simpleType&gt;</w:t>
+      </w:r>
+    </w:p>
+    <w:p>
+      <w:pPr>
+        <w:pStyle w:val="SourceCode"/>
+      </w:pPr>
+      <w:r>
+        <w:t xml:space="preserve">  &lt;/xsd:union&gt;</w:t>
+      </w:r>
+    </w:p>
+    <w:p>
+      <w:pPr>
+        <w:pStyle w:val="SourceCode"/>
+      </w:pPr>
+      <w:r>
+        <w:t>&lt;/xsd:simpleType&gt;</w:t>
       </w:r>
     </w:p>
     <w:p>
@@ -4488,407 +4921,22 @@
         <w:pStyle w:val="Wcicienormalne"/>
       </w:pPr>
       <w:r>
-        <w:t xml:space="preserve">Właściwość </w:t>
-      </w:r>
-      <w:r>
-        <w:rPr>
-          <w:rStyle w:val="NazwaProgramowa"/>
-        </w:rPr>
-        <w:t>EnumValueStr</w:t>
-      </w:r>
-      <w:r>
-        <w:t xml:space="preserve"> nie musi być nazwą. Może być łańcuchem pustym. Przykładowe </w:t>
-      </w:r>
-      <w:r>
-        <w:t xml:space="preserve">rozpoznawalne </w:t>
-      </w:r>
-      <w:r>
-        <w:t>łańcuchy są następujące:</w:t>
-      </w:r>
-    </w:p>
-    <w:p>
-      <w:pPr>
-        <w:pStyle w:val="Listapunktowana"/>
-      </w:pPr>
-      <w:r>
-        <w:t>-+</w:t>
-      </w:r>
-    </w:p>
-    <w:p>
-      <w:pPr>
-        <w:pStyle w:val="Listapunktowana"/>
-      </w:pPr>
-      <w:r>
-        <w:t>00</w:t>
-      </w:r>
-    </w:p>
-    <w:p>
-      <w:pPr>
-        <w:pStyle w:val="Listapunktowana"/>
-      </w:pPr>
-      <w:r>
-        <w:t>1</w:t>
-      </w:r>
-    </w:p>
-    <w:p>
-      <w:pPr>
-        <w:pStyle w:val="Listapunktowana"/>
-      </w:pPr>
-      <w:r>
-        <w:t>1024,768</w:t>
-      </w:r>
-    </w:p>
-    <w:p>
-      <w:pPr>
-        <w:pStyle w:val="Listapunktowana"/>
-      </w:pPr>
-      <w:r>
-        <w:t>1024x768</w:t>
-      </w:r>
-    </w:p>
-    <w:p>
-      <w:pPr>
-        <w:pStyle w:val="Listapunktowana"/>
-      </w:pPr>
-      <w:r>
-        <w:t>1pic</w:t>
-      </w:r>
-    </w:p>
-    <w:p>
-      <w:pPr>
-        <w:pStyle w:val="Listapunktowana"/>
-      </w:pPr>
-      <w:r>
-        <w:t>35mm</w:t>
-      </w:r>
-    </w:p>
-    <w:p>
-      <w:pPr>
-        <w:pStyle w:val="Listapunktowana"/>
-      </w:pPr>
-      <w:r>
-        <w:t>Aa</w:t>
-      </w:r>
-    </w:p>
-    <w:p>
-      <w:pPr>
-        <w:pStyle w:val="Wcicienormalne"/>
-      </w:pPr>
-      <w:r>
-        <w:t>Typ wyliczeniowy najczęściej jako bazowy ma typ</w:t>
-      </w:r>
-      <w:r>
-        <w:t xml:space="preserve"> </w:t>
-      </w:r>
-      <w:r>
-        <w:rPr>
-          <w:rStyle w:val="NazwaProgramowa"/>
-        </w:rPr>
-        <w:t>string</w:t>
-      </w:r>
-      <w:r>
-        <w:t xml:space="preserve">, ale też </w:t>
-      </w:r>
-      <w:r>
-        <w:t xml:space="preserve">często </w:t>
-      </w:r>
-      <w:r>
-        <w:t>występuje</w:t>
-      </w:r>
-      <w:r>
-        <w:t xml:space="preserve"> </w:t>
-      </w:r>
-      <w:r>
-        <w:rPr>
-          <w:rStyle w:val="NazwaProgramowa"/>
-        </w:rPr>
-        <w:t>token</w:t>
-      </w:r>
-      <w:r>
-        <w:t>,</w:t>
-      </w:r>
-      <w:r>
-        <w:t xml:space="preserve"> a w pojedynczych przypadkach </w:t>
-      </w:r>
-      <w:r>
-        <w:rPr>
-          <w:rStyle w:val="NazwaProgramowa"/>
-        </w:rPr>
-        <w:t>ST_String</w:t>
-      </w:r>
-      <w:r>
-        <w:t xml:space="preserve"> i </w:t>
-      </w:r>
-      <w:r>
-        <w:rPr>
-          <w:rStyle w:val="NazwaProgramowa"/>
-        </w:rPr>
-        <w:t>byte</w:t>
-      </w:r>
-      <w:r>
-        <w:t>.</w:t>
-      </w:r>
-      <w:r>
-        <w:t xml:space="preserve"> </w:t>
-      </w:r>
-    </w:p>
-    <w:p>
-      <w:pPr>
-        <w:pStyle w:val="Nagwek4"/>
-      </w:pPr>
-      <w:r>
-        <w:t>Typy unijne</w:t>
-      </w:r>
-    </w:p>
-    <w:p>
-      <w:pPr>
-        <w:pStyle w:val="Wcicienormalne"/>
-      </w:pPr>
-      <w:r>
-        <w:t xml:space="preserve">Typy unijne </w:t>
-      </w:r>
-      <w:r>
-        <w:t xml:space="preserve">to są typy proste, które </w:t>
-      </w:r>
-      <w:r>
-        <w:t xml:space="preserve">mogą być interpretowane alternatywnie, a </w:t>
-      </w:r>
-      <w:r>
-        <w:t xml:space="preserve">jako zawartość </w:t>
-      </w:r>
-      <w:r>
-        <w:t xml:space="preserve">w schemacie </w:t>
-      </w:r>
-      <w:r>
-        <w:t xml:space="preserve">mają obiekty typu </w:t>
-      </w:r>
-      <w:r>
-        <w:rPr>
-          <w:rStyle w:val="NazwaProgramowa"/>
-        </w:rPr>
-        <w:t>XsdSchemaSimpleTypeUnion</w:t>
-      </w:r>
-      <w:r>
-        <w:t>, np.:</w:t>
-      </w:r>
-    </w:p>
-    <w:p>
-      <w:pPr>
-        <w:pStyle w:val="SourceCode"/>
-      </w:pPr>
-      <w:r>
-        <w:t>&lt;xsd:simpleType name="ST_Coordinate"&gt;</w:t>
-      </w:r>
-    </w:p>
-    <w:p>
-      <w:pPr>
-        <w:pStyle w:val="SourceCode"/>
-      </w:pPr>
-      <w:r>
-        <w:t xml:space="preserve">  &lt;xsd:union memberTypes="ST_CoordinateUnqualified s:ST_UniversalMeasure"/&gt;</w:t>
-      </w:r>
-    </w:p>
-    <w:p>
-      <w:pPr>
-        <w:pStyle w:val="SourceCode"/>
-      </w:pPr>
-      <w:r>
-        <w:t>&lt;/xsd:simpleType&gt;</w:t>
-      </w:r>
-    </w:p>
-    <w:p>
-      <w:pPr>
-        <w:pStyle w:val="Wcicienormalne"/>
-      </w:pPr>
-      <w:r>
-        <w:lastRenderedPageBreak/>
-        <w:t>Składowe unii</w:t>
-      </w:r>
-      <w:r>
-        <w:t xml:space="preserve"> są zapisywane w tabeli </w:t>
-      </w:r>
-      <w:r>
-        <w:rPr>
-          <w:rStyle w:val="NazwaProgramowa"/>
-        </w:rPr>
-        <w:t>Schema</w:t>
-      </w:r>
-      <w:r>
-        <w:rPr>
-          <w:rStyle w:val="NazwaProgramowa"/>
-        </w:rPr>
-        <w:t>UnionMembers</w:t>
-      </w:r>
-      <w:r>
-        <w:t xml:space="preserve">. Encja </w:t>
-      </w:r>
-      <w:r>
-        <w:rPr>
-          <w:rStyle w:val="NazwaProgramowa"/>
-        </w:rPr>
-        <w:t>Schema</w:t>
-      </w:r>
-      <w:r>
-        <w:rPr>
-          <w:rStyle w:val="NazwaProgramowa"/>
-        </w:rPr>
-        <w:t>UnionMember</w:t>
-      </w:r>
-      <w:r>
-        <w:t xml:space="preserve"> ma następujące właściwości:</w:t>
-      </w:r>
-    </w:p>
-    <w:p>
-      <w:pPr>
-        <w:pStyle w:val="Listapunktowana"/>
-      </w:pPr>
-      <w:r>
-        <w:rPr>
-          <w:rStyle w:val="NazwaProgramowa"/>
-        </w:rPr>
-        <w:t>Id: int {autonum, PK}</w:t>
-      </w:r>
-      <w:r>
-        <w:t xml:space="preserve"> – identyfikator encji,</w:t>
-      </w:r>
-    </w:p>
-    <w:p>
-      <w:pPr>
-        <w:pStyle w:val="Listapunktowana"/>
-      </w:pPr>
-      <w:r>
-        <w:rPr>
-          <w:rStyle w:val="NazwaProgramowa"/>
-        </w:rPr>
-        <w:t>S</w:t>
-      </w:r>
-      <w:r>
-        <w:rPr>
-          <w:rStyle w:val="NazwaProgramowa"/>
-        </w:rPr>
-        <w:t>impleType</w:t>
-      </w:r>
-      <w:r>
-        <w:rPr>
-          <w:rStyle w:val="NazwaProgramowa"/>
-        </w:rPr>
-        <w:t>Id: int {FK „</w:t>
-      </w:r>
-      <w:r>
-        <w:rPr>
-          <w:rStyle w:val="NazwaProgramowa"/>
-        </w:rPr>
-        <w:t>SimpleTypes</w:t>
-      </w:r>
-      <w:r>
-        <w:rPr>
-          <w:rStyle w:val="NazwaProgramowa"/>
-        </w:rPr>
-        <w:t>”}</w:t>
-      </w:r>
-      <w:r>
-        <w:t xml:space="preserve"> – identyfikator typu prostego, dla którego podano tę wartość,</w:t>
-      </w:r>
-    </w:p>
-    <w:p>
-      <w:pPr>
-        <w:pStyle w:val="Wcicienormalne"/>
-      </w:pPr>
-    </w:p>
-    <w:p>
-      <w:pPr>
-        <w:pStyle w:val="Nagwek4"/>
-      </w:pPr>
-      <w:r>
-        <w:t>Anonimowe typy proste</w:t>
-      </w:r>
-    </w:p>
-    <w:p>
-      <w:pPr>
-        <w:pStyle w:val="Wcicienormalne"/>
-      </w:pPr>
-      <w:r>
-        <w:t>Nie wszystkie typy proste mają nazwy. Przykład:</w:t>
-      </w:r>
-    </w:p>
-    <w:p>
-      <w:pPr>
-        <w:pStyle w:val="SourceCode"/>
-      </w:pPr>
-      <w:r>
-        <w:t>&lt;xsd:simpleType name="ST_DoubleOrAutomatic"&gt;</w:t>
-      </w:r>
-    </w:p>
-    <w:p>
-      <w:pPr>
-        <w:pStyle w:val="SourceCode"/>
-      </w:pPr>
-      <w:r>
-        <w:t xml:space="preserve">  &lt;xsd:union memberTypes="xsd:double"&gt;</w:t>
-      </w:r>
-    </w:p>
-    <w:p>
-      <w:pPr>
-        <w:pStyle w:val="SourceCode"/>
-      </w:pPr>
-      <w:r>
-        <w:t xml:space="preserve">    &lt;xsd:simpleType&gt;</w:t>
-      </w:r>
-    </w:p>
-    <w:p>
-      <w:pPr>
-        <w:pStyle w:val="SourceCode"/>
-      </w:pPr>
-      <w:r>
-        <w:t xml:space="preserve">      &lt;xsd:restriction base="xsd:string"&gt;</w:t>
-      </w:r>
-    </w:p>
-    <w:p>
-      <w:pPr>
-        <w:pStyle w:val="SourceCode"/>
-      </w:pPr>
-      <w:r>
-        <w:t xml:space="preserve">        &lt;xsd:enumeration value="auto"/&gt;</w:t>
-      </w:r>
-    </w:p>
-    <w:p>
-      <w:pPr>
-        <w:pStyle w:val="SourceCode"/>
-      </w:pPr>
-      <w:r>
-        <w:t xml:space="preserve">      &lt;/xsd:restriction&gt;</w:t>
-      </w:r>
-    </w:p>
-    <w:p>
-      <w:pPr>
-        <w:pStyle w:val="SourceCode"/>
-      </w:pPr>
-      <w:r>
-        <w:t xml:space="preserve">    &lt;/xsd:simpleType&gt;</w:t>
-      </w:r>
-    </w:p>
-    <w:p>
-      <w:pPr>
-        <w:pStyle w:val="SourceCode"/>
-      </w:pPr>
-      <w:r>
-        <w:t xml:space="preserve">  &lt;/xsd:union&gt;</w:t>
-      </w:r>
-    </w:p>
-    <w:p>
-      <w:pPr>
-        <w:pStyle w:val="SourceCode"/>
-      </w:pPr>
-      <w:r>
-        <w:t>&lt;/xsd:simpleType&gt;</w:t>
-      </w:r>
-    </w:p>
-    <w:p>
-      <w:pPr>
-        <w:pStyle w:val="Wcicienormalne"/>
-      </w:pPr>
-      <w:r>
-        <w:t xml:space="preserve">Takim typom w czasie zapisu do bazy danych nadawana jest nazwa </w:t>
+        <w:t xml:space="preserve">Ponieważ </w:t>
+      </w:r>
+      <w:r>
+        <w:t>odwołanie do</w:t>
+      </w:r>
+      <w:r>
+        <w:t xml:space="preserve"> składowych</w:t>
+      </w:r>
+      <w:r>
+        <w:t xml:space="preserve"> w bazie danych</w:t>
+      </w:r>
+      <w:r>
+        <w:t xml:space="preserve"> następuje przez nazwę, to t</w:t>
+      </w:r>
+      <w:r>
+        <w:t xml:space="preserve">akim typom w czasie zapisu do bazy danych nadawana jest nazwa </w:t>
       </w:r>
       <w:r>
         <w:rPr>
@@ -4926,6 +4974,294 @@
       <w:r>
         <w:t xml:space="preserve"> jest kolejnym numerem typu anonimowego.</w:t>
       </w:r>
+    </w:p>
+    <w:p>
+      <w:pPr>
+        <w:pStyle w:val="Wcicienormalne"/>
+      </w:pPr>
+    </w:p>
+    <w:p>
+      <w:pPr>
+        <w:pStyle w:val="Nagwek4"/>
+      </w:pPr>
+      <w:r>
+        <w:t>Typy listowe</w:t>
+      </w:r>
+    </w:p>
+    <w:p>
+      <w:pPr>
+        <w:pStyle w:val="Wcicienormalne"/>
+      </w:pPr>
+      <w:r>
+        <w:t xml:space="preserve">Typy </w:t>
+      </w:r>
+      <w:r>
+        <w:t>listowe</w:t>
+      </w:r>
+      <w:r>
+        <w:t xml:space="preserve"> to typy proste, które </w:t>
+      </w:r>
+      <w:r>
+        <w:t>określają taki sposób interpretacji łańcucha znaków jakby to miały być listy wartości.</w:t>
+      </w:r>
+      <w:r>
+        <w:t xml:space="preserve"> </w:t>
+      </w:r>
+      <w:r>
+        <w:t>W</w:t>
+      </w:r>
+      <w:r>
+        <w:t xml:space="preserve"> schemacie </w:t>
+      </w:r>
+      <w:r>
+        <w:t xml:space="preserve">te typy </w:t>
+      </w:r>
+      <w:r>
+        <w:t xml:space="preserve">mają </w:t>
+      </w:r>
+      <w:r>
+        <w:t xml:space="preserve">zawartość </w:t>
+      </w:r>
+      <w:r>
+        <w:t xml:space="preserve">typu </w:t>
+      </w:r>
+      <w:r>
+        <w:rPr>
+          <w:rStyle w:val="NazwaProgramowa"/>
+        </w:rPr>
+        <w:t>XsdSchemaSimpleType</w:t>
+      </w:r>
+      <w:r>
+        <w:rPr>
+          <w:rStyle w:val="NazwaProgramowa"/>
+        </w:rPr>
+        <w:t>List</w:t>
+      </w:r>
+      <w:r>
+        <w:t xml:space="preserve">, </w:t>
+      </w:r>
+      <w:r>
+        <w:t xml:space="preserve">która określa typ elementów, </w:t>
+      </w:r>
+      <w:r>
+        <w:t>np.:</w:t>
+      </w:r>
+    </w:p>
+    <w:p>
+      <w:pPr>
+        <w:pStyle w:val="SourceCode"/>
+      </w:pPr>
+      <w:r>
+        <w:t>&lt;xsd:simpleType name="ST_Sqref"&gt;</w:t>
+      </w:r>
+    </w:p>
+    <w:p>
+      <w:pPr>
+        <w:pStyle w:val="SourceCode"/>
+      </w:pPr>
+      <w:r>
+        <w:t xml:space="preserve">  &lt;xsd:list itemType="ST_Ref"/&gt;</w:t>
+      </w:r>
+    </w:p>
+    <w:p>
+      <w:pPr>
+        <w:pStyle w:val="SourceCode"/>
+      </w:pPr>
+      <w:r>
+        <w:t>&lt;/xsd:simpleType&gt;</w:t>
+      </w:r>
+    </w:p>
+    <w:p>
+      <w:pPr>
+        <w:pStyle w:val="Wcicienormalne"/>
+      </w:pPr>
+      <w:r>
+        <w:t xml:space="preserve">Typy proste będące typami </w:t>
+      </w:r>
+      <w:r>
+        <w:t>listowymi</w:t>
+      </w:r>
+      <w:r>
+        <w:t xml:space="preserve"> mają jako właściwość </w:t>
+      </w:r>
+      <w:r>
+        <w:rPr>
+          <w:rStyle w:val="NazwaProgramowa"/>
+        </w:rPr>
+        <w:t>BaseTypeName</w:t>
+      </w:r>
+      <w:r>
+        <w:t xml:space="preserve"> wpisane słowo kluczowe </w:t>
+      </w:r>
+      <w:r>
+        <w:rPr>
+          <w:rStyle w:val="NazwaProgramowa"/>
+        </w:rPr>
+        <w:t>„</w:t>
+      </w:r>
+      <w:r>
+        <w:rPr>
+          <w:rStyle w:val="NazwaProgramowa"/>
+        </w:rPr>
+        <w:t>list</w:t>
+      </w:r>
+      <w:r>
+        <w:rPr>
+          <w:rStyle w:val="NazwaProgramowa"/>
+        </w:rPr>
+        <w:t>”</w:t>
+      </w:r>
+      <w:r>
+        <w:t>.</w:t>
+      </w:r>
+    </w:p>
+    <w:p>
+      <w:pPr>
+        <w:pStyle w:val="Wcicienormalne"/>
+      </w:pPr>
+      <w:r>
+        <w:t>Elementy składowe</w:t>
+      </w:r>
+      <w:r>
+        <w:t xml:space="preserve"> </w:t>
+      </w:r>
+      <w:r>
+        <w:t xml:space="preserve">listy </w:t>
+      </w:r>
+      <w:r>
+        <w:t xml:space="preserve">są zapisywane w tabeli </w:t>
+      </w:r>
+      <w:r>
+        <w:rPr>
+          <w:rStyle w:val="NazwaProgramowa"/>
+        </w:rPr>
+        <w:t>Schema</w:t>
+      </w:r>
+      <w:r>
+        <w:rPr>
+          <w:rStyle w:val="NazwaProgramowa"/>
+        </w:rPr>
+        <w:t>ListItems</w:t>
+      </w:r>
+      <w:r>
+        <w:t xml:space="preserve">. Encja </w:t>
+      </w:r>
+      <w:r>
+        <w:rPr>
+          <w:rStyle w:val="NazwaProgramowa"/>
+        </w:rPr>
+        <w:t>Schema</w:t>
+      </w:r>
+      <w:r>
+        <w:rPr>
+          <w:rStyle w:val="NazwaProgramowa"/>
+        </w:rPr>
+        <w:t>ListItem</w:t>
+      </w:r>
+      <w:r>
+        <w:t xml:space="preserve"> </w:t>
+      </w:r>
+      <w:r>
+        <w:t>ma następujące właściwości:</w:t>
+      </w:r>
+    </w:p>
+    <w:p>
+      <w:pPr>
+        <w:pStyle w:val="Listapunktowana"/>
+      </w:pPr>
+      <w:r>
+        <w:rPr>
+          <w:rStyle w:val="NazwaProgramowa"/>
+        </w:rPr>
+        <w:t>Id: int {autonum, PK}</w:t>
+      </w:r>
+      <w:r>
+        <w:t xml:space="preserve"> – identyfikator encji,</w:t>
+      </w:r>
+    </w:p>
+    <w:p>
+      <w:pPr>
+        <w:pStyle w:val="Listapunktowana"/>
+      </w:pPr>
+      <w:r>
+        <w:rPr>
+          <w:rStyle w:val="NazwaProgramowa"/>
+        </w:rPr>
+        <w:t>S</w:t>
+      </w:r>
+      <w:r>
+        <w:rPr>
+          <w:rStyle w:val="NazwaProgramowa"/>
+        </w:rPr>
+        <w:t>impleType</w:t>
+      </w:r>
+      <w:r>
+        <w:rPr>
+          <w:rStyle w:val="NazwaProgramowa"/>
+        </w:rPr>
+        <w:t>Id: int {FK „</w:t>
+      </w:r>
+      <w:r>
+        <w:rPr>
+          <w:rStyle w:val="NazwaProgramowa"/>
+        </w:rPr>
+        <w:t>SimpleTypes</w:t>
+      </w:r>
+      <w:r>
+        <w:rPr>
+          <w:rStyle w:val="NazwaProgramowa"/>
+        </w:rPr>
+        <w:t>”}</w:t>
+      </w:r>
+      <w:r>
+        <w:t xml:space="preserve"> – identyfikator typu prostego, do którego należy ta składowa,</w:t>
+      </w:r>
+    </w:p>
+    <w:p>
+      <w:pPr>
+        <w:pStyle w:val="Listapunktowana"/>
+      </w:pPr>
+      <w:r>
+        <w:rPr>
+          <w:rStyle w:val="NazwaProgramowa"/>
+        </w:rPr>
+        <w:t>Item</w:t>
+      </w:r>
+      <w:r>
+        <w:rPr>
+          <w:rStyle w:val="NazwaProgramowa"/>
+        </w:rPr>
+        <w:t>NamespaceId: int? {FK „SchemaNamespaces”}</w:t>
+      </w:r>
+      <w:r>
+        <w:t xml:space="preserve"> – identyfikator przestrzeni nazw, do której należy typ składowej (pomijany, gdy typ składowej jest zdefiniowany w tej samej przestrzeni nazw),</w:t>
+      </w:r>
+    </w:p>
+    <w:p>
+      <w:pPr>
+        <w:pStyle w:val="Listapunktowana"/>
+      </w:pPr>
+      <w:r>
+        <w:rPr>
+          <w:rStyle w:val="NazwaProgramowa"/>
+        </w:rPr>
+        <w:lastRenderedPageBreak/>
+        <w:t>Item</w:t>
+      </w:r>
+      <w:r>
+        <w:rPr>
+          <w:rStyle w:val="NazwaProgramowa"/>
+        </w:rPr>
+        <w:t>TypeName: string</w:t>
+      </w:r>
+      <w:r>
+        <w:t xml:space="preserve"> – nazwa typu składowej.</w:t>
+      </w:r>
+    </w:p>
+    <w:p>
+      <w:pPr>
+        <w:pStyle w:val="Wcicienormalne"/>
+      </w:pPr>
     </w:p>
     <w:p>
       <w:pPr>
@@ -7309,6 +7645,7 @@
   <w:style w:type="character" w:default="1" w:styleId="Domylnaczcionkaakapitu">
     <w:name w:val="Default Paragraph Font"/>
     <w:uiPriority w:val="1"/>
+    <w:semiHidden/>
     <w:unhideWhenUsed/>
   </w:style>
   <w:style w:type="table" w:default="1" w:styleId="Standardowy">

</xml_diff>

<commit_message>
SchemaElement & SchemaGropRef documented
</commit_message>
<xml_diff>
--- a/ModelDoc/docs/ModelDocumentation.docx
+++ b/ModelDoc/docs/ModelDocumentation.docx
@@ -5500,48 +5500,41 @@
         <w:t>XmlSchemaAttribute</w:t>
       </w:r>
       <w:r>
-        <w:t>, np.:</w:t>
+        <w:t>, które określają nazwę atrybutu XML, nazwę typu prostego, do którego atrybut się odnosi i sposób użycia atrybutu.</w:t>
+      </w:r>
+    </w:p>
+    <w:p>
+      <w:pPr>
+        <w:pStyle w:val="Intitle"/>
+      </w:pPr>
+      <w:r>
+        <w:t>Przykład</w:t>
       </w:r>
     </w:p>
     <w:p>
       <w:pPr>
         <w:pStyle w:val="SourceCode"/>
-        <w:rPr>
-          <w:rStyle w:val="NazwaProgramowa"/>
-        </w:rPr>
-      </w:pPr>
-      <w:r>
-        <w:rPr>
-          <w:rStyle w:val="NazwaProgramowa"/>
-        </w:rPr>
+      </w:pPr>
+      <w:r>
         <w:t>&lt;xsd:complexType name="CT_Boolean"&gt;</w:t>
       </w:r>
     </w:p>
     <w:p>
       <w:pPr>
         <w:pStyle w:val="SourceCode"/>
-        <w:rPr>
-          <w:rStyle w:val="NazwaProgramowa"/>
-        </w:rPr>
-      </w:pPr>
-      <w:r>
-        <w:rPr>
-          <w:rStyle w:val="NazwaProgramowa"/>
-        </w:rPr>
-        <w:t xml:space="preserve">  &lt;xsd:attribute name="val" type="xsd:boolean" use="optional" default="true"/&gt;</w:t>
+      </w:pPr>
+      <w:r>
+        <w:t xml:space="preserve">  </w:t>
+      </w:r>
+      <w:r>
+        <w:t>&lt;xsd:attribute name="val" type="xsd:boolean" use="optional" default="true"/&gt;</w:t>
       </w:r>
     </w:p>
     <w:p>
       <w:pPr>
         <w:pStyle w:val="SourceCode"/>
-        <w:rPr>
-          <w:rStyle w:val="NazwaProgramowa"/>
-        </w:rPr>
-      </w:pPr>
-      <w:r>
-        <w:rPr>
-          <w:rStyle w:val="NazwaProgramowa"/>
-        </w:rPr>
+      </w:pPr>
+      <w:r>
         <w:t>&lt;/xsd:complexType&gt;</w:t>
       </w:r>
     </w:p>
@@ -5747,6 +5740,7 @@
         <w:rPr>
           <w:rStyle w:val="NazwaProgramowa"/>
         </w:rPr>
+        <w:lastRenderedPageBreak/>
         <w:t>Type</w:t>
       </w:r>
       <w:r>
@@ -5788,7 +5782,6 @@
         <w:rPr>
           <w:rStyle w:val="NazwaProgramowa"/>
         </w:rPr>
-        <w:lastRenderedPageBreak/>
         <w:t>TypeName: string</w:t>
       </w:r>
       <w:r>
@@ -5911,10 +5904,29 @@
         <w:t xml:space="preserve"> w innej przestrzeni nazw</w:t>
       </w:r>
       <w:r>
-        <w:t xml:space="preserve">, np. poniższa deklaracja redefiniuje atrybut globalny </w:t>
-      </w:r>
-      <w:r>
-        <w:t xml:space="preserve">o nazwie </w:t>
+        <w:t>.</w:t>
+      </w:r>
+      <w:r>
+        <w:t xml:space="preserve"> </w:t>
+      </w:r>
+    </w:p>
+    <w:p>
+      <w:pPr>
+        <w:pStyle w:val="Intitle"/>
+      </w:pPr>
+      <w:r>
+        <w:t>Przykład redefinicji atrybutu</w:t>
+      </w:r>
+    </w:p>
+    <w:p>
+      <w:pPr>
+        <w:pStyle w:val="Wcicienormalne"/>
+      </w:pPr>
+      <w:r>
+        <w:t>P</w:t>
+      </w:r>
+      <w:r>
+        <w:t xml:space="preserve">oniższa deklaracja redefiniuje atrybut globalny o nazwie </w:t>
       </w:r>
       <w:r>
         <w:rPr>
@@ -5945,7 +5957,7 @@
         <w:t>officeDocument/relationships</w:t>
       </w:r>
       <w:r>
-        <w:t>:</w:t>
+        <w:t>.</w:t>
       </w:r>
     </w:p>
     <w:p>
@@ -6167,8 +6179,35 @@
     </w:p>
     <w:p>
       <w:pPr>
-        <w:pStyle w:val="Wcicienormalne"/>
-      </w:pPr>
+        <w:pStyle w:val="Intitle"/>
+      </w:pPr>
+      <w:r>
+        <w:t>Przykład odwołania do grupy atrybutów</w:t>
+      </w:r>
+    </w:p>
+    <w:p>
+      <w:pPr>
+        <w:pStyle w:val="SourceCode"/>
+      </w:pPr>
+      <w:r>
+        <w:t xml:space="preserve"> &lt;xsd:complexType name="CT_SVGBlip"&gt;</w:t>
+      </w:r>
+    </w:p>
+    <w:p>
+      <w:pPr>
+        <w:pStyle w:val="SourceCode"/>
+      </w:pPr>
+      <w:r>
+        <w:t xml:space="preserve">   &lt;xsd:attributeGroup ref="a:AG_Blob"/&gt;</w:t>
+      </w:r>
+    </w:p>
+    <w:p>
+      <w:pPr>
+        <w:pStyle w:val="SourceCode"/>
+      </w:pPr>
+      <w:r>
+        <w:t xml:space="preserve"> &lt;/xsd:complexType&gt;</w:t>
+      </w:r>
     </w:p>
     <w:p>
       <w:pPr>
@@ -6263,6 +6302,7 @@
         <w:rPr>
           <w:rStyle w:val="NazwaProgramowa"/>
         </w:rPr>
+        <w:lastRenderedPageBreak/>
         <w:t>SchemaAny</w:t>
       </w:r>
       <w:r>
@@ -6340,10 +6380,7 @@
         <w:t>SchemaChoice</w:t>
       </w:r>
       <w:r>
-        <w:t xml:space="preserve"> – </w:t>
-      </w:r>
-      <w:r>
-        <w:t>reprezentuje grupę elementów</w:t>
+        <w:t xml:space="preserve"> – reprezentuje grupę elementów</w:t>
       </w:r>
       <w:r>
         <w:t xml:space="preserve"> do wyboru.</w:t>
@@ -6357,90 +6394,713 @@
     </w:p>
     <w:p>
       <w:pPr>
+        <w:pStyle w:val="Intitle"/>
+      </w:pPr>
+      <w:r>
+        <w:t>Przykład deklaracji typu złożonego</w:t>
+      </w:r>
+      <w:r>
+        <w:t xml:space="preserve"> z partykułami</w:t>
+      </w:r>
+    </w:p>
+    <w:p>
+      <w:pPr>
+        <w:pStyle w:val="SourceCode"/>
+      </w:pPr>
+      <w:r>
+        <w:t>&lt;xsd:complexType name="CT_QuickTimeFile"&gt;</w:t>
+      </w:r>
+    </w:p>
+    <w:p>
+      <w:pPr>
+        <w:pStyle w:val="SourceCode"/>
+      </w:pPr>
+      <w:r>
+        <w:t xml:space="preserve">  &lt;xsd:sequence&gt;</w:t>
+      </w:r>
+    </w:p>
+    <w:p>
+      <w:pPr>
+        <w:pStyle w:val="SourceCode"/>
+      </w:pPr>
+      <w:r>
+        <w:t xml:space="preserve">    &lt;xsd:element name="extLst" type="CT_OfficeArtExtensionList" minOccurs="0" maxOccurs="1"/&gt;</w:t>
+      </w:r>
+    </w:p>
+    <w:p>
+      <w:pPr>
+        <w:pStyle w:val="SourceCode"/>
+      </w:pPr>
+      <w:r>
+        <w:t xml:space="preserve">  &lt;/xsd:sequence&gt;</w:t>
+      </w:r>
+    </w:p>
+    <w:p>
+      <w:pPr>
+        <w:pStyle w:val="SourceCode"/>
+      </w:pPr>
+      <w:r>
+        <w:t xml:space="preserve">  &lt;xsd:attribute ref="r:link" use="required"/&gt;</w:t>
+      </w:r>
+    </w:p>
+    <w:p>
+      <w:pPr>
+        <w:pStyle w:val="SourceCode"/>
+      </w:pPr>
+      <w:r>
+        <w:t>&lt;/xsd:complexType&gt;</w:t>
+      </w:r>
+    </w:p>
+    <w:p>
+      <w:pPr>
+        <w:pStyle w:val="SourceCode"/>
+      </w:pPr>
+    </w:p>
+    <w:p>
+      <w:pPr>
         <w:pStyle w:val="Wcicienormalne"/>
       </w:pPr>
       <w:r>
+        <w:t xml:space="preserve">Wszystkie partykuły są rejestrowane we wspólnej tabeli </w:t>
+      </w:r>
+      <w:r>
+        <w:rPr>
+          <w:rStyle w:val="NazwaProgramowa"/>
+        </w:rPr>
+        <w:t>SchemaParticles</w:t>
+      </w:r>
+      <w:r>
+        <w:t xml:space="preserve">. </w:t>
+      </w:r>
+      <w:r>
+        <w:t xml:space="preserve">Typ abstrakcyjny </w:t>
+      </w:r>
+      <w:r>
+        <w:rPr>
+          <w:rStyle w:val="NazwaProgramowa"/>
+        </w:rPr>
+        <w:t>SchemaParticle</w:t>
+      </w:r>
+      <w:r>
+        <w:t xml:space="preserve"> deklaruje</w:t>
+      </w:r>
+      <w:r>
+        <w:t xml:space="preserve"> właściwości wspólne dla wszystkich partykuł:</w:t>
+      </w:r>
+    </w:p>
+    <w:p>
+      <w:pPr>
+        <w:pStyle w:val="Listapunktowana"/>
+      </w:pPr>
+      <w:r>
+        <w:rPr>
+          <w:rStyle w:val="NazwaProgramowa"/>
+        </w:rPr>
+        <w:t>Id: int {autonum, PK}</w:t>
+      </w:r>
+      <w:r>
+        <w:t xml:space="preserve"> – identyfikator encji,</w:t>
+      </w:r>
+    </w:p>
+    <w:p>
+      <w:pPr>
+        <w:pStyle w:val="Listapunktowana"/>
+      </w:pPr>
+      <w:r>
+        <w:rPr>
+          <w:rStyle w:val="NazwaProgramowa"/>
+        </w:rPr>
+        <w:t>ParticleType: ParticleType</w:t>
+      </w:r>
+      <w:r>
+        <w:t xml:space="preserve"> – konkretny typ partykuły </w:t>
+      </w:r>
+      <w:r>
+        <w:rPr>
+          <w:rStyle w:val="NazwaProgramowa"/>
+        </w:rPr>
+        <w:t>(Any</w:t>
+      </w:r>
+      <w:r>
+        <w:t xml:space="preserve">, </w:t>
+      </w:r>
+      <w:r>
+        <w:rPr>
+          <w:rStyle w:val="NazwaProgramowa"/>
+        </w:rPr>
+        <w:t>Element</w:t>
+      </w:r>
+      <w:r>
+        <w:t xml:space="preserve">, </w:t>
+      </w:r>
+      <w:r>
+        <w:rPr>
+          <w:rStyle w:val="NazwaProgramowa"/>
+        </w:rPr>
+        <w:t>GroupRef</w:t>
+      </w:r>
+      <w:r>
+        <w:t xml:space="preserve">, </w:t>
+      </w:r>
+      <w:r>
+        <w:rPr>
+          <w:rStyle w:val="NazwaProgramowa"/>
+        </w:rPr>
+        <w:t>All</w:t>
+      </w:r>
+      <w:r>
+        <w:t xml:space="preserve">, </w:t>
+      </w:r>
+      <w:r>
+        <w:rPr>
+          <w:rStyle w:val="NazwaProgramowa"/>
+        </w:rPr>
+        <w:t>Choice</w:t>
+      </w:r>
+      <w:r>
+        <w:t xml:space="preserve">, </w:t>
+      </w:r>
+      <w:r>
+        <w:rPr>
+          <w:rStyle w:val="NazwaProgramowa"/>
+        </w:rPr>
+        <w:t>Sequence</w:t>
+      </w:r>
+      <w:r>
+        <w:t>),</w:t>
+      </w:r>
+    </w:p>
+    <w:p>
+      <w:pPr>
+        <w:pStyle w:val="Listapunktowana"/>
+      </w:pPr>
+      <w:r>
+        <w:rPr>
+          <w:rStyle w:val="NazwaProgramowa"/>
+        </w:rPr>
+        <w:t>SchemaNamespaceI</w:t>
+      </w:r>
+      <w:r>
+        <w:rPr>
+          <w:rStyle w:val="NazwaProgramowa"/>
+        </w:rPr>
+        <w:t>d: int</w:t>
+      </w:r>
+      <w:r>
+        <w:rPr>
+          <w:rStyle w:val="NazwaProgramowa"/>
+        </w:rPr>
+        <w:t>?</w:t>
+      </w:r>
+      <w:r>
+        <w:rPr>
+          <w:rStyle w:val="NazwaProgramowa"/>
+        </w:rPr>
+        <w:t xml:space="preserve"> {FK „Schema</w:t>
+      </w:r>
+      <w:r>
+        <w:rPr>
+          <w:rStyle w:val="NazwaProgramowa"/>
+        </w:rPr>
+        <w:t>Namespaces</w:t>
+      </w:r>
+      <w:r>
+        <w:rPr>
+          <w:rStyle w:val="NazwaProgramowa"/>
+        </w:rPr>
+        <w:t>”}</w:t>
+      </w:r>
+      <w:r>
+        <w:t xml:space="preserve"> – identyfikator przestrzeni nazw, w której jest zadeklarowana dana partykuła (dotyczy partykuł zdefiniowanych na poziomie schematu – grup elementów i elementów globalnych),</w:t>
+      </w:r>
+    </w:p>
+    <w:p>
+      <w:pPr>
+        <w:pStyle w:val="Listapunktowana"/>
+      </w:pPr>
+      <w:r>
+        <w:rPr>
+          <w:rStyle w:val="NazwaProgramowa"/>
+        </w:rPr>
+        <w:t>Group</w:t>
+      </w:r>
+      <w:r>
+        <w:rPr>
+          <w:rStyle w:val="NazwaProgramowa"/>
+        </w:rPr>
+        <w:t>Id: int</w:t>
+      </w:r>
+      <w:r>
+        <w:rPr>
+          <w:rStyle w:val="NazwaProgramowa"/>
+        </w:rPr>
+        <w:t>?</w:t>
+      </w:r>
+      <w:r>
+        <w:rPr>
+          <w:rStyle w:val="NazwaProgramowa"/>
+        </w:rPr>
+        <w:t xml:space="preserve"> {FK „Schema</w:t>
+      </w:r>
+      <w:r>
+        <w:rPr>
+          <w:rStyle w:val="NazwaProgramowa"/>
+        </w:rPr>
+        <w:t>Groups</w:t>
+      </w:r>
+      <w:r>
+        <w:rPr>
+          <w:rStyle w:val="NazwaProgramowa"/>
+        </w:rPr>
+        <w:t>”}</w:t>
+      </w:r>
+      <w:r>
+        <w:t xml:space="preserve"> – identyfikator </w:t>
+      </w:r>
+      <w:r>
+        <w:t>grupy</w:t>
+      </w:r>
+      <w:r>
+        <w:t>, w któr</w:t>
+      </w:r>
+      <w:r>
+        <w:t>ej</w:t>
+      </w:r>
+      <w:r>
+        <w:t xml:space="preserve"> jest zadeklarowan</w:t>
+      </w:r>
+      <w:r>
+        <w:t>a</w:t>
+      </w:r>
+      <w:r>
+        <w:t xml:space="preserve"> dana </w:t>
+      </w:r>
+      <w:r>
+        <w:t>partykuła (dotyczy partykuł zdefiniowanych w grupie elementów)</w:t>
+      </w:r>
+      <w:r>
+        <w:t>,</w:t>
+      </w:r>
+    </w:p>
+    <w:p>
+      <w:pPr>
+        <w:pStyle w:val="Listapunktowana"/>
+      </w:pPr>
+      <w:r>
+        <w:rPr>
+          <w:rStyle w:val="NazwaProgramowa"/>
+        </w:rPr>
+        <w:t>ComplexType</w:t>
+      </w:r>
+      <w:r>
+        <w:rPr>
+          <w:rStyle w:val="NazwaProgramowa"/>
+        </w:rPr>
+        <w:t>Id: int</w:t>
+      </w:r>
+      <w:r>
+        <w:rPr>
+          <w:rStyle w:val="NazwaProgramowa"/>
+        </w:rPr>
+        <w:t>?</w:t>
+      </w:r>
+      <w:r>
+        <w:rPr>
+          <w:rStyle w:val="NazwaProgramowa"/>
+        </w:rPr>
+        <w:t xml:space="preserve"> {FK „Schema</w:t>
+      </w:r>
+      <w:r>
+        <w:rPr>
+          <w:rStyle w:val="NazwaProgramowa"/>
+        </w:rPr>
+        <w:t>ComplexTypes</w:t>
+      </w:r>
+      <w:r>
+        <w:rPr>
+          <w:rStyle w:val="NazwaProgramowa"/>
+        </w:rPr>
+        <w:t>”}</w:t>
+      </w:r>
+      <w:r>
+        <w:t xml:space="preserve"> – identyfikator typu złożonego, w którym jest zadeklarowana dana partykuła (dotyczy partykuł zdefiniowanych w typie złożonym),</w:t>
+      </w:r>
+    </w:p>
+    <w:p>
+      <w:pPr>
+        <w:pStyle w:val="Listapunktowana"/>
+      </w:pPr>
+      <w:r>
+        <w:rPr>
+          <w:rStyle w:val="NazwaProgramowa"/>
+        </w:rPr>
+        <w:t>ParentParticle</w:t>
+      </w:r>
+      <w:r>
+        <w:rPr>
+          <w:rStyle w:val="NazwaProgramowa"/>
+        </w:rPr>
+        <w:t>Id: int</w:t>
+      </w:r>
+      <w:r>
+        <w:rPr>
+          <w:rStyle w:val="NazwaProgramowa"/>
+        </w:rPr>
+        <w:t>?</w:t>
+      </w:r>
+      <w:r>
+        <w:rPr>
+          <w:rStyle w:val="NazwaProgramowa"/>
+        </w:rPr>
+        <w:t xml:space="preserve"> {FK „Schema</w:t>
+      </w:r>
+      <w:r>
+        <w:rPr>
+          <w:rStyle w:val="NazwaProgramowa"/>
+        </w:rPr>
+        <w:t>Particles</w:t>
+      </w:r>
+      <w:r>
+        <w:rPr>
+          <w:rStyle w:val="NazwaProgramowa"/>
+        </w:rPr>
+        <w:t>”}</w:t>
+      </w:r>
+      <w:r>
+        <w:t xml:space="preserve"> – identyfikator partykuły nadrzędnej, w której jest zadeklarowana dana partykuła (dotyczy partykuł zagnieżdżonych),</w:t>
+      </w:r>
+    </w:p>
+    <w:p>
+      <w:pPr>
+        <w:pStyle w:val="Listapunktowana"/>
+      </w:pPr>
+      <w:r>
+        <w:rPr>
+          <w:rStyle w:val="NazwaProgramowa"/>
+        </w:rPr>
+        <w:t xml:space="preserve">OrdNum: int? </w:t>
+      </w:r>
+      <w:r>
+        <w:t>– numer porządkowy partykuły zadeklarowanej w ramach innej partykuły (liczony od 1),</w:t>
+      </w:r>
+    </w:p>
+    <w:p>
+      <w:pPr>
+        <w:pStyle w:val="Listapunktowana"/>
+      </w:pPr>
+      <w:r>
+        <w:rPr>
+          <w:rStyle w:val="NazwaProgramowa"/>
+        </w:rPr>
+        <w:t>MinOccurs: int?</w:t>
+      </w:r>
+      <w:r>
+        <w:t xml:space="preserve"> – minimalna liczba wystąpień danej partykuły,</w:t>
+      </w:r>
+    </w:p>
+    <w:p>
+      <w:pPr>
+        <w:pStyle w:val="Listapunktowana"/>
+      </w:pPr>
+      <w:r>
+        <w:rPr>
+          <w:rStyle w:val="NazwaProgramowa"/>
+        </w:rPr>
+        <w:t>M</w:t>
+      </w:r>
+      <w:r>
+        <w:rPr>
+          <w:rStyle w:val="NazwaProgramowa"/>
+        </w:rPr>
+        <w:t>ax</w:t>
+      </w:r>
+      <w:r>
+        <w:rPr>
+          <w:rStyle w:val="NazwaProgramowa"/>
+        </w:rPr>
+        <w:t>Occurs: int?</w:t>
+      </w:r>
+      <w:r>
+        <w:t xml:space="preserve"> – maksymalna liczba wystąpień danej partykuły (wartość </w:t>
+      </w:r>
+      <w:r>
+        <w:rPr>
+          <w:rStyle w:val="NazwaProgramowa"/>
+        </w:rPr>
+        <w:t>MaxInt</w:t>
+      </w:r>
+      <w:r>
+        <w:t xml:space="preserve"> oznacza nieograniczoną liczbę).</w:t>
+      </w:r>
+    </w:p>
+    <w:p>
+      <w:pPr>
+        <w:pStyle w:val="Wcicienormalne"/>
+      </w:pPr>
+      <w:r>
+        <w:t xml:space="preserve">Każda </w:t>
+      </w:r>
+      <w:r>
+        <w:t>encja</w:t>
+      </w:r>
+      <w:r>
+        <w:t xml:space="preserve"> ma określoną właściwość </w:t>
+      </w:r>
+      <w:r>
+        <w:rPr>
+          <w:rStyle w:val="NazwaProgramowa"/>
+        </w:rPr>
+        <w:t>GroupId</w:t>
+      </w:r>
+      <w:r>
+        <w:t xml:space="preserve"> albo </w:t>
+      </w:r>
+      <w:r>
+        <w:rPr>
+          <w:rStyle w:val="NazwaProgramowa"/>
+        </w:rPr>
+        <w:t>ComplexTypeId</w:t>
+      </w:r>
+      <w:r>
+        <w:t xml:space="preserve"> (w zależności od tego, gdzie jest zadeklarowana).</w:t>
+      </w:r>
+    </w:p>
+    <w:p>
+      <w:pPr>
+        <w:pStyle w:val="Wcicienormalne"/>
+      </w:pPr>
+      <w:r>
+        <w:t>Encje</w:t>
+      </w:r>
+      <w:r>
+        <w:t xml:space="preserve"> </w:t>
+      </w:r>
+      <w:r>
+        <w:rPr>
+          <w:rStyle w:val="NazwaProgramowa"/>
+        </w:rPr>
+        <w:t>SchemaAll</w:t>
+      </w:r>
+      <w:r>
+        <w:t xml:space="preserve">, </w:t>
+      </w:r>
+      <w:r>
+        <w:rPr>
+          <w:rStyle w:val="NazwaProgramowa"/>
+        </w:rPr>
+        <w:t>SchemaChoice</w:t>
+      </w:r>
+      <w:r>
+        <w:t xml:space="preserve"> i </w:t>
+      </w:r>
+      <w:r>
+        <w:rPr>
+          <w:rStyle w:val="NazwaProgramowa"/>
+        </w:rPr>
+        <w:t>SchemaSequence</w:t>
+      </w:r>
+      <w:r>
+        <w:t xml:space="preserve"> pochodzą od wspólnego typu abstrakcyjnego </w:t>
+      </w:r>
+      <w:r>
+        <w:rPr>
+          <w:rStyle w:val="NazwaProgramowa"/>
+        </w:rPr>
+        <w:t>SchemaGroupBase</w:t>
+      </w:r>
+      <w:r>
+        <w:t>.</w:t>
+      </w:r>
+      <w:r>
+        <w:t xml:space="preserve"> Zawierają one kolekcję zagnieżdżonych partykuł.</w:t>
+      </w:r>
+    </w:p>
+    <w:p>
+      <w:pPr>
+        <w:pStyle w:val="Intitle"/>
+      </w:pPr>
+      <w:r>
         <w:lastRenderedPageBreak/>
-        <w:t xml:space="preserve">Wszystkie partykuły są rejestrowane we wspólnej tabeli </w:t>
-      </w:r>
-      <w:r>
-        <w:rPr>
-          <w:rStyle w:val="NazwaProgramowa"/>
-        </w:rPr>
-        <w:t>SchemaParticles</w:t>
-      </w:r>
-      <w:r>
-        <w:t xml:space="preserve">. </w:t>
-      </w:r>
-      <w:r>
-        <w:t xml:space="preserve">Typ abstrakcyjny </w:t>
-      </w:r>
-      <w:r>
-        <w:rPr>
-          <w:rStyle w:val="NazwaProgramowa"/>
-        </w:rPr>
-        <w:t>SchemaParticle</w:t>
-      </w:r>
-      <w:r>
-        <w:t xml:space="preserve"> deklaruje</w:t>
-      </w:r>
-      <w:r>
-        <w:t xml:space="preserve"> właściwości wspólne dla wszystkich partykuł:</w:t>
-      </w:r>
-    </w:p>
-    <w:p>
-      <w:pPr>
-        <w:pStyle w:val="Listapunktowana"/>
-      </w:pPr>
-      <w:r>
-        <w:rPr>
-          <w:rStyle w:val="NazwaProgramowa"/>
-        </w:rPr>
-        <w:t>Id: int {autonum, PK}</w:t>
-      </w:r>
-      <w:r>
-        <w:t xml:space="preserve"> – identyfikator encji,</w:t>
-      </w:r>
-    </w:p>
-    <w:p>
-      <w:pPr>
-        <w:pStyle w:val="Listapunktowana"/>
-      </w:pPr>
-      <w:r>
-        <w:rPr>
-          <w:rStyle w:val="NazwaProgramowa"/>
-        </w:rPr>
-        <w:t>ParticleType: ParticleType</w:t>
-      </w:r>
-      <w:r>
-        <w:t xml:space="preserve"> – konkretny typ partykuły </w:t>
-      </w:r>
-      <w:r>
-        <w:rPr>
-          <w:rStyle w:val="NazwaProgramowa"/>
-        </w:rPr>
-        <w:t>(Any</w:t>
-      </w:r>
-      <w:r>
-        <w:t xml:space="preserve">, </w:t>
-      </w:r>
-      <w:r>
-        <w:rPr>
-          <w:rStyle w:val="NazwaProgramowa"/>
-        </w:rPr>
-        <w:t>Element</w:t>
-      </w:r>
-      <w:r>
-        <w:t xml:space="preserve">, </w:t>
-      </w:r>
-      <w:r>
-        <w:rPr>
-          <w:rStyle w:val="NazwaProgramowa"/>
-        </w:rPr>
-        <w:t>GroupRef</w:t>
-      </w:r>
-      <w:r>
-        <w:t xml:space="preserve">, </w:t>
+        <w:t>Przykład sekwencji</w:t>
+      </w:r>
+    </w:p>
+    <w:p>
+      <w:pPr>
+        <w:pStyle w:val="SourceCode"/>
+      </w:pPr>
+      <w:r>
+        <w:t>&lt;xsd:complexType name="CT_FontCollection"&gt;</w:t>
+      </w:r>
+    </w:p>
+    <w:p>
+      <w:pPr>
+        <w:pStyle w:val="SourceCode"/>
+      </w:pPr>
+      <w:r>
+        <w:t xml:space="preserve">  &lt;xsd:sequence&gt;</w:t>
+      </w:r>
+    </w:p>
+    <w:p>
+      <w:pPr>
+        <w:pStyle w:val="SourceCode"/>
+      </w:pPr>
+      <w:r>
+        <w:t xml:space="preserve">    &lt;xsd:element name="latin" type="CT_TextFont" minOccurs="1" maxOccurs="1"/&gt;</w:t>
+      </w:r>
+    </w:p>
+    <w:p>
+      <w:pPr>
+        <w:pStyle w:val="SourceCode"/>
+      </w:pPr>
+      <w:r>
+        <w:t xml:space="preserve">    &lt;xsd:element name="ea" type="CT_TextFont" minOccurs="1" maxOccurs="1"/&gt;</w:t>
+      </w:r>
+    </w:p>
+    <w:p>
+      <w:pPr>
+        <w:pStyle w:val="SourceCode"/>
+      </w:pPr>
+      <w:r>
+        <w:t xml:space="preserve">    &lt;xsd:element name="cs" type="CT_TextFont" minOccurs="1" maxOccurs="1"/&gt;</w:t>
+      </w:r>
+    </w:p>
+    <w:p>
+      <w:pPr>
+        <w:pStyle w:val="SourceCode"/>
+      </w:pPr>
+      <w:r>
+        <w:t xml:space="preserve">    &lt;xsd:element name="font" type="CT_SupplementalFont" minOccurs="0" maxOccurs="unbounded"/&gt;</w:t>
+      </w:r>
+    </w:p>
+    <w:p>
+      <w:pPr>
+        <w:pStyle w:val="SourceCode"/>
+      </w:pPr>
+      <w:r>
+        <w:t xml:space="preserve">    &lt;xsd:element name="extLst" type="CT_OfficeArtExtensionList" minOccurs="0" maxOccurs="1"/&gt;</w:t>
+      </w:r>
+    </w:p>
+    <w:p>
+      <w:pPr>
+        <w:pStyle w:val="SourceCode"/>
+      </w:pPr>
+      <w:r>
+        <w:t xml:space="preserve">  &lt;/xsd:sequence&gt;</w:t>
+      </w:r>
+    </w:p>
+    <w:p>
+      <w:pPr>
+        <w:pStyle w:val="SourceCode"/>
+      </w:pPr>
+      <w:r>
+        <w:t>&lt;/xsd:complexType&gt;</w:t>
+      </w:r>
+    </w:p>
+    <w:p>
+      <w:pPr>
+        <w:pStyle w:val="Wcicienormalne"/>
+      </w:pPr>
+      <w:r>
+        <w:t xml:space="preserve">Partykuła sekwencji występuje nawet, gdy typ złożony zawiera </w:t>
+      </w:r>
+      <w:r>
+        <w:t xml:space="preserve">tylko </w:t>
+      </w:r>
+      <w:r>
+        <w:t>jeden element.</w:t>
+      </w:r>
+    </w:p>
+    <w:p>
+      <w:pPr>
+        <w:pStyle w:val="Intitle"/>
+      </w:pPr>
+      <w:r>
+        <w:t xml:space="preserve">Przykład partykuły </w:t>
+      </w:r>
+      <w:r>
+        <w:rPr>
+          <w:rStyle w:val="NazwaProgramowa"/>
+        </w:rPr>
+        <w:t>Choice</w:t>
+      </w:r>
+    </w:p>
+    <w:p>
+      <w:pPr>
+        <w:pStyle w:val="SourceCode"/>
+      </w:pPr>
+      <w:r>
+        <w:t>&lt;xsd:complexType name="CT_AnimationElementChoice"&gt;</w:t>
+      </w:r>
+    </w:p>
+    <w:p>
+      <w:pPr>
+        <w:pStyle w:val="SourceCode"/>
+      </w:pPr>
+      <w:r>
+        <w:t xml:space="preserve">  &lt;xsd:choice minOccurs="1" maxOccurs="1"&gt;</w:t>
+      </w:r>
+    </w:p>
+    <w:p>
+      <w:pPr>
+        <w:pStyle w:val="SourceCode"/>
+      </w:pPr>
+      <w:r>
+        <w:t xml:space="preserve">    &lt;xsd:element name="dgm" type="CT_AnimationDgmElement"/&gt;</w:t>
+      </w:r>
+    </w:p>
+    <w:p>
+      <w:pPr>
+        <w:pStyle w:val="SourceCode"/>
+      </w:pPr>
+      <w:r>
+        <w:t xml:space="preserve">    &lt;xsd:element name="chart" type="CT_AnimationChartElement"/&gt;</w:t>
+      </w:r>
+    </w:p>
+    <w:p>
+      <w:pPr>
+        <w:pStyle w:val="SourceCode"/>
+      </w:pPr>
+      <w:r>
+        <w:t xml:space="preserve">  &lt;/xsd:choice&gt;</w:t>
+      </w:r>
+    </w:p>
+    <w:p>
+      <w:pPr>
+        <w:pStyle w:val="SourceCode"/>
+      </w:pPr>
+      <w:r>
+        <w:t>&lt;/xsd:complexType&gt;</w:t>
+      </w:r>
+    </w:p>
+    <w:p>
+      <w:pPr>
+        <w:pStyle w:val="Wcicienormalne"/>
+      </w:pPr>
+      <w:r>
+        <w:t>W p</w:t>
+      </w:r>
+      <w:r>
+        <w:t>artyku</w:t>
+      </w:r>
+      <w:r>
+        <w:t>le</w:t>
+      </w:r>
+      <w:r>
+        <w:t xml:space="preserve"> </w:t>
+      </w:r>
+      <w:r>
+        <w:t>wyboru powinno być zadeklarowanych wiele elementów (lub innych partykuł) składowych</w:t>
+      </w:r>
+      <w:r>
+        <w:t>.</w:t>
+      </w:r>
+    </w:p>
+    <w:p>
+      <w:pPr>
+        <w:pStyle w:val="Intitle"/>
+      </w:pPr>
+      <w:r>
+        <w:t xml:space="preserve">Przykład partykuły </w:t>
       </w:r>
       <w:r>
         <w:rPr>
@@ -6448,396 +7108,188 @@
         </w:rPr>
         <w:t>All</w:t>
       </w:r>
-      <w:r>
-        <w:t xml:space="preserve">, </w:t>
-      </w:r>
-      <w:r>
-        <w:rPr>
-          <w:rStyle w:val="NazwaProgramowa"/>
-        </w:rPr>
-        <w:t>Choice</w:t>
-      </w:r>
-      <w:r>
-        <w:t xml:space="preserve">, </w:t>
-      </w:r>
-      <w:r>
-        <w:rPr>
-          <w:rStyle w:val="NazwaProgramowa"/>
-        </w:rPr>
-        <w:t>Sequence</w:t>
-      </w:r>
-      <w:r>
-        <w:t>),</w:t>
-      </w:r>
-    </w:p>
-    <w:p>
-      <w:pPr>
-        <w:pStyle w:val="Listapunktowana"/>
-      </w:pPr>
-      <w:r>
-        <w:rPr>
-          <w:rStyle w:val="NazwaProgramowa"/>
-        </w:rPr>
-        <w:t>SchemaNamespaceI</w:t>
-      </w:r>
-      <w:r>
-        <w:rPr>
-          <w:rStyle w:val="NazwaProgramowa"/>
-        </w:rPr>
-        <w:t>d: int</w:t>
-      </w:r>
-      <w:r>
-        <w:rPr>
-          <w:rStyle w:val="NazwaProgramowa"/>
-        </w:rPr>
-        <w:t>?</w:t>
-      </w:r>
-      <w:r>
-        <w:rPr>
-          <w:rStyle w:val="NazwaProgramowa"/>
-        </w:rPr>
-        <w:t xml:space="preserve"> {FK „Schema</w:t>
-      </w:r>
-      <w:r>
-        <w:rPr>
-          <w:rStyle w:val="NazwaProgramowa"/>
-        </w:rPr>
-        <w:t>Namespaces</w:t>
-      </w:r>
-      <w:r>
-        <w:rPr>
-          <w:rStyle w:val="NazwaProgramowa"/>
-        </w:rPr>
-        <w:t>”}</w:t>
-      </w:r>
-      <w:r>
-        <w:t xml:space="preserve"> – identyfikator </w:t>
-      </w:r>
-      <w:r>
-        <w:t>przestrzeni nazw</w:t>
-      </w:r>
-      <w:r>
-        <w:t>, w któr</w:t>
-      </w:r>
-      <w:r>
-        <w:t>ej</w:t>
-      </w:r>
-      <w:r>
-        <w:t xml:space="preserve"> jest zadeklarowan</w:t>
-      </w:r>
-      <w:r>
-        <w:t>a</w:t>
-      </w:r>
-      <w:r>
-        <w:t xml:space="preserve"> dana </w:t>
-      </w:r>
-      <w:r>
-        <w:t>partykuła (dotyczy partykuł zdefiniowanych na poziomie schematu – grup elementów i elementów globalnych)</w:t>
-      </w:r>
-      <w:r>
-        <w:t>,</w:t>
-      </w:r>
-    </w:p>
-    <w:p>
-      <w:pPr>
-        <w:pStyle w:val="Listapunktowana"/>
-      </w:pPr>
-      <w:r>
-        <w:rPr>
-          <w:rStyle w:val="NazwaProgramowa"/>
-        </w:rPr>
-        <w:t>Group</w:t>
-      </w:r>
-      <w:r>
-        <w:rPr>
-          <w:rStyle w:val="NazwaProgramowa"/>
-        </w:rPr>
-        <w:t>Id: int</w:t>
-      </w:r>
-      <w:r>
-        <w:rPr>
-          <w:rStyle w:val="NazwaProgramowa"/>
-        </w:rPr>
-        <w:t>?</w:t>
-      </w:r>
-      <w:r>
-        <w:rPr>
-          <w:rStyle w:val="NazwaProgramowa"/>
-        </w:rPr>
-        <w:t xml:space="preserve"> {FK „Schema</w:t>
-      </w:r>
-      <w:r>
-        <w:rPr>
-          <w:rStyle w:val="NazwaProgramowa"/>
-        </w:rPr>
-        <w:t>Groups</w:t>
-      </w:r>
-      <w:r>
-        <w:rPr>
-          <w:rStyle w:val="NazwaProgramowa"/>
-        </w:rPr>
-        <w:t>”}</w:t>
-      </w:r>
-      <w:r>
-        <w:t xml:space="preserve"> – identyfikator </w:t>
-      </w:r>
-      <w:r>
-        <w:t>grupy</w:t>
-      </w:r>
-      <w:r>
-        <w:t>, w któr</w:t>
-      </w:r>
-      <w:r>
-        <w:t>ej</w:t>
-      </w:r>
-      <w:r>
-        <w:t xml:space="preserve"> jest zadeklarowan</w:t>
-      </w:r>
-      <w:r>
-        <w:t>a</w:t>
-      </w:r>
-      <w:r>
-        <w:t xml:space="preserve"> dana </w:t>
-      </w:r>
-      <w:r>
-        <w:t>partykuła (dotyczy partykuł zdefiniowanych w grupie elementów)</w:t>
-      </w:r>
-      <w:r>
-        <w:t>,</w:t>
-      </w:r>
-    </w:p>
-    <w:p>
-      <w:pPr>
-        <w:pStyle w:val="Listapunktowana"/>
-      </w:pPr>
-      <w:r>
-        <w:rPr>
-          <w:rStyle w:val="NazwaProgramowa"/>
-        </w:rPr>
-        <w:t>ComplexType</w:t>
-      </w:r>
-      <w:r>
-        <w:rPr>
-          <w:rStyle w:val="NazwaProgramowa"/>
-        </w:rPr>
-        <w:t>Id: int</w:t>
-      </w:r>
-      <w:r>
-        <w:rPr>
-          <w:rStyle w:val="NazwaProgramowa"/>
-        </w:rPr>
-        <w:t>?</w:t>
-      </w:r>
-      <w:r>
-        <w:rPr>
-          <w:rStyle w:val="NazwaProgramowa"/>
-        </w:rPr>
-        <w:t xml:space="preserve"> {FK „Schema</w:t>
-      </w:r>
-      <w:r>
-        <w:rPr>
-          <w:rStyle w:val="NazwaProgramowa"/>
-        </w:rPr>
-        <w:t>ComplexTypes</w:t>
-      </w:r>
-      <w:r>
-        <w:rPr>
-          <w:rStyle w:val="NazwaProgramowa"/>
-        </w:rPr>
-        <w:t>”}</w:t>
-      </w:r>
-      <w:r>
-        <w:t xml:space="preserve"> – identyfikator typu złożonego, w którym jest zadeklarowan</w:t>
-      </w:r>
-      <w:r>
-        <w:t>a</w:t>
-      </w:r>
-      <w:r>
-        <w:t xml:space="preserve"> dana </w:t>
-      </w:r>
-      <w:r>
-        <w:t>partykuła (dotyczy partykuł zdefiniowanych w typie złożonym)</w:t>
-      </w:r>
-      <w:r>
-        <w:t>,</w:t>
-      </w:r>
-    </w:p>
-    <w:p>
-      <w:pPr>
-        <w:pStyle w:val="Listapunktowana"/>
-      </w:pPr>
-      <w:r>
-        <w:rPr>
-          <w:rStyle w:val="NazwaProgramowa"/>
-        </w:rPr>
-        <w:t>ParentParticle</w:t>
-      </w:r>
-      <w:r>
-        <w:rPr>
-          <w:rStyle w:val="NazwaProgramowa"/>
-        </w:rPr>
-        <w:t>Id: int</w:t>
-      </w:r>
-      <w:r>
-        <w:rPr>
-          <w:rStyle w:val="NazwaProgramowa"/>
-        </w:rPr>
-        <w:t>?</w:t>
-      </w:r>
-      <w:r>
-        <w:rPr>
-          <w:rStyle w:val="NazwaProgramowa"/>
-        </w:rPr>
-        <w:t xml:space="preserve"> {FK „Schema</w:t>
-      </w:r>
-      <w:r>
-        <w:rPr>
-          <w:rStyle w:val="NazwaProgramowa"/>
-        </w:rPr>
-        <w:t>Particles</w:t>
-      </w:r>
-      <w:r>
-        <w:rPr>
-          <w:rStyle w:val="NazwaProgramowa"/>
-        </w:rPr>
-        <w:t>”}</w:t>
-      </w:r>
-      <w:r>
-        <w:t xml:space="preserve"> – identyfikator </w:t>
-      </w:r>
-      <w:r>
-        <w:t>partykuły nadrzędnej</w:t>
-      </w:r>
-      <w:r>
-        <w:t>, w któr</w:t>
-      </w:r>
-      <w:r>
-        <w:t>ej</w:t>
-      </w:r>
-      <w:r>
-        <w:t xml:space="preserve"> jest zadeklarowana dana partykuła (dotyczy partykuł </w:t>
-      </w:r>
-      <w:r>
-        <w:t>zagnieżdżonych</w:t>
-      </w:r>
-      <w:r>
-        <w:t>),</w:t>
-      </w:r>
-    </w:p>
-    <w:p>
-      <w:pPr>
-        <w:pStyle w:val="Listapunktowana"/>
-      </w:pPr>
-      <w:r>
-        <w:rPr>
-          <w:rStyle w:val="NazwaProgramowa"/>
-        </w:rPr>
-        <w:t xml:space="preserve">OrdNum: int? </w:t>
-      </w:r>
-      <w:r>
-        <w:t>– numer porządkowy partykuły zadeklarowanej w ramach innej partykuły (liczony od 1),</w:t>
-      </w:r>
-    </w:p>
-    <w:p>
-      <w:pPr>
-        <w:pStyle w:val="Listapunktowana"/>
-      </w:pPr>
-      <w:r>
-        <w:rPr>
-          <w:rStyle w:val="NazwaProgramowa"/>
-        </w:rPr>
-        <w:t>MinOccurs: int?</w:t>
-      </w:r>
-      <w:r>
-        <w:t xml:space="preserve"> – minimalna liczba wystąpień danej partykuły,</w:t>
-      </w:r>
-    </w:p>
-    <w:p>
-      <w:pPr>
-        <w:pStyle w:val="Listapunktowana"/>
-      </w:pPr>
-      <w:r>
-        <w:rPr>
-          <w:rStyle w:val="NazwaProgramowa"/>
-        </w:rPr>
-        <w:t>M</w:t>
-      </w:r>
-      <w:r>
-        <w:rPr>
-          <w:rStyle w:val="NazwaProgramowa"/>
-        </w:rPr>
-        <w:t>ax</w:t>
-      </w:r>
-      <w:r>
-        <w:rPr>
-          <w:rStyle w:val="NazwaProgramowa"/>
-        </w:rPr>
-        <w:t>Occurs: int?</w:t>
-      </w:r>
-      <w:r>
-        <w:t xml:space="preserve"> – </w:t>
-      </w:r>
-      <w:r>
-        <w:t>maksy</w:t>
-      </w:r>
-      <w:r>
-        <w:t>malna liczba wystąpień danej partykuły</w:t>
-      </w:r>
-      <w:r>
-        <w:t xml:space="preserve"> (wartość </w:t>
-      </w:r>
-      <w:r>
-        <w:rPr>
-          <w:rStyle w:val="NazwaProgramowa"/>
-        </w:rPr>
-        <w:t>MaxInt</w:t>
-      </w:r>
-      <w:r>
-        <w:t xml:space="preserve"> oznacza nieograniczoną liczbę).</w:t>
-      </w:r>
+    </w:p>
+    <w:p>
+      <w:pPr>
+        <w:pStyle w:val="SourceCode"/>
+      </w:pPr>
+      <w:r>
+        <w:t>&lt;xsd:complexType name="CT_DocPartPr"&gt;</w:t>
+      </w:r>
+    </w:p>
+    <w:p>
+      <w:pPr>
+        <w:pStyle w:val="SourceCode"/>
+      </w:pPr>
+      <w:r>
+        <w:t xml:space="preserve">  &lt;xsd:all&gt;</w:t>
+      </w:r>
+    </w:p>
+    <w:p>
+      <w:pPr>
+        <w:pStyle w:val="SourceCode"/>
+      </w:pPr>
+      <w:r>
+        <w:t xml:space="preserve">    &lt;xsd:element name="name" type="CT_DocPartName" minOccurs="1"/&gt;</w:t>
+      </w:r>
+    </w:p>
+    <w:p>
+      <w:pPr>
+        <w:pStyle w:val="SourceCode"/>
+      </w:pPr>
+      <w:r>
+        <w:t xml:space="preserve">    &lt;xsd:element name="style" type="CT_String" minOccurs="0"/&gt;</w:t>
+      </w:r>
+    </w:p>
+    <w:p>
+      <w:pPr>
+        <w:pStyle w:val="SourceCode"/>
+      </w:pPr>
+      <w:r>
+        <w:t xml:space="preserve">    &lt;xsd:element name="category" type="CT_DocPartCategory" minOccurs="0"/&gt;</w:t>
+      </w:r>
+    </w:p>
+    <w:p>
+      <w:pPr>
+        <w:pStyle w:val="SourceCode"/>
+      </w:pPr>
+      <w:r>
+        <w:t xml:space="preserve">    &lt;xsd:element name="types" type="CT_DocPartTypes" minOccurs="0"/&gt;</w:t>
+      </w:r>
+    </w:p>
+    <w:p>
+      <w:pPr>
+        <w:pStyle w:val="SourceCode"/>
+      </w:pPr>
+      <w:r>
+        <w:t xml:space="preserve">    &lt;xsd:element name="behaviors" type="CT_DocPartBehaviors" minOccurs="0"/&gt;</w:t>
+      </w:r>
+    </w:p>
+    <w:p>
+      <w:pPr>
+        <w:pStyle w:val="SourceCode"/>
+      </w:pPr>
+      <w:r>
+        <w:t xml:space="preserve">    &lt;xsd:element name="description" type="CT_String" minOccurs="0"/&gt;</w:t>
+      </w:r>
+    </w:p>
+    <w:p>
+      <w:pPr>
+        <w:pStyle w:val="SourceCode"/>
+      </w:pPr>
+      <w:r>
+        <w:t xml:space="preserve">    &lt;xsd:element name="guid" type="CT_Guid" minOccurs="0"/&gt;</w:t>
+      </w:r>
+    </w:p>
+    <w:p>
+      <w:pPr>
+        <w:pStyle w:val="SourceCode"/>
+      </w:pPr>
+      <w:r>
+        <w:t xml:space="preserve">  &lt;/xsd:all&gt;</w:t>
+      </w:r>
+    </w:p>
+    <w:p>
+      <w:pPr>
+        <w:pStyle w:val="SourceCode"/>
+      </w:pPr>
+      <w:r>
+        <w:t>&lt;/xsd:complexType&gt;</w:t>
+      </w:r>
+    </w:p>
+    <w:p>
+      <w:pPr>
+        <w:pStyle w:val="SourceCode"/>
+      </w:pPr>
     </w:p>
     <w:p>
       <w:pPr>
         <w:pStyle w:val="Wcicienormalne"/>
       </w:pPr>
       <w:r>
-        <w:t xml:space="preserve">Każda partykuła ma określoną właściwość </w:t>
-      </w:r>
-      <w:r>
-        <w:rPr>
-          <w:rStyle w:val="NazwaProgramowa"/>
-        </w:rPr>
-        <w:t>GroupId</w:t>
-      </w:r>
-      <w:r>
-        <w:t xml:space="preserve"> albo </w:t>
-      </w:r>
-      <w:r>
-        <w:rPr>
-          <w:rStyle w:val="NazwaProgramowa"/>
-        </w:rPr>
-        <w:t>ComplexTypeId</w:t>
-      </w:r>
-      <w:r>
-        <w:t xml:space="preserve"> (w zależności od tego, gdzie jest zadeklarowana).</w:t>
-      </w:r>
-    </w:p>
-    <w:p>
-      <w:pPr>
-        <w:pStyle w:val="Listapunktowana"/>
-        <w:numPr>
-          <w:ilvl w:val="0"/>
-          <w:numId w:val="0"/>
-        </w:numPr>
-        <w:ind w:left="1068" w:hanging="360"/>
-      </w:pPr>
+        <w:t xml:space="preserve">Partykuła </w:t>
+      </w:r>
+      <w:r>
+        <w:rPr>
+          <w:rStyle w:val="NazwaProgramowa"/>
+        </w:rPr>
+        <w:t>Any</w:t>
+      </w:r>
+      <w:r>
+        <w:t xml:space="preserve"> występuje w ramach partykuły grupowej, najczęściej sekwencji.</w:t>
+      </w:r>
+    </w:p>
+    <w:p>
+      <w:pPr>
+        <w:pStyle w:val="Intitle"/>
+      </w:pPr>
+      <w:r>
+        <w:t xml:space="preserve">Przykład partykuły </w:t>
+      </w:r>
+      <w:r>
+        <w:rPr>
+          <w:rStyle w:val="NazwaProgramowa"/>
+        </w:rPr>
+        <w:t>Any</w:t>
+      </w:r>
+    </w:p>
+    <w:p>
+      <w:pPr>
+        <w:pStyle w:val="SourceCode"/>
+      </w:pPr>
+      <w:r>
+        <w:t>&lt;xsd:complexType name="CT_GraphicalObjectData"&gt;</w:t>
+      </w:r>
+    </w:p>
+    <w:p>
+      <w:pPr>
+        <w:pStyle w:val="SourceCode"/>
+      </w:pPr>
+      <w:r>
+        <w:t xml:space="preserve">  &lt;xsd:sequence&gt;</w:t>
+      </w:r>
+    </w:p>
+    <w:p>
+      <w:pPr>
+        <w:pStyle w:val="SourceCode"/>
+      </w:pPr>
+      <w:r>
+        <w:t xml:space="preserve">    &lt;xsd:any minOccurs="0" maxOccurs="unbounded" processContents="strict"/&gt;</w:t>
+      </w:r>
+    </w:p>
+    <w:p>
+      <w:pPr>
+        <w:pStyle w:val="SourceCode"/>
+      </w:pPr>
+      <w:r>
+        <w:t xml:space="preserve">  &lt;/xsd:sequence&gt;</w:t>
+      </w:r>
+    </w:p>
+    <w:p>
+      <w:pPr>
+        <w:pStyle w:val="SourceCode"/>
+      </w:pPr>
+      <w:r>
+        <w:t xml:space="preserve">  &lt;xsd:attribute name="uri" type="xsd:token" use="required"/&gt;</w:t>
+      </w:r>
+    </w:p>
+    <w:p>
+      <w:pPr>
+        <w:pStyle w:val="SourceCode"/>
+      </w:pPr>
+      <w:r>
+        <w:t>&lt;/xsd:complexType&gt;</w:t>
+      </w:r>
     </w:p>
     <w:p>
       <w:pPr>
         <w:pStyle w:val="Wcicienormalne"/>
       </w:pPr>
       <w:r>
-        <w:t xml:space="preserve">Partykuła </w:t>
+        <w:t>Encja</w:t>
+      </w:r>
+      <w:r>
+        <w:t xml:space="preserve"> </w:t>
       </w:r>
       <w:r>
         <w:rPr>
@@ -6893,6 +7345,7 @@
         <w:rPr>
           <w:rStyle w:val="NazwaProgramowa"/>
         </w:rPr>
+        <w:lastRenderedPageBreak/>
         <w:t>##any</w:t>
       </w:r>
       <w:r>
@@ -6932,10 +7385,7 @@
         <w:t xml:space="preserve"> </w:t>
       </w:r>
       <w:r>
-        <w:t>mogą być obecne</w:t>
-      </w:r>
-      <w:r>
-        <w:t xml:space="preserve"> </w:t>
+        <w:t xml:space="preserve">mogą być obecne </w:t>
       </w:r>
       <w:r>
         <w:t>elementy z dowolnej przestrzeni nazw, która nie jest przestrzenią nazw elementu nadrzędnego</w:t>
@@ -7010,10 +7460,7 @@
         <w:t xml:space="preserve">ista odwołań do </w:t>
       </w:r>
       <w:r>
-        <w:t>przestrzeni nazw</w:t>
-      </w:r>
-      <w:r>
-        <w:t xml:space="preserve"> </w:t>
+        <w:t xml:space="preserve">przestrzeni nazw </w:t>
       </w:r>
       <w:r>
         <w:t>poprzez ich</w:t>
@@ -7072,16 +7519,7 @@
         <w:t>strict</w:t>
       </w:r>
       <w:r>
-        <w:t xml:space="preserve"> </w:t>
-      </w:r>
-      <w:r>
-        <w:t>–</w:t>
-      </w:r>
-      <w:r>
-        <w:t xml:space="preserve"> </w:t>
-      </w:r>
-      <w:r>
-        <w:t>procesor XML musi uzyskać schemat dla wymaganych przestrzeni nazw i zweryfikować elementy (jest to ustawienie domyślne),</w:t>
+        <w:t xml:space="preserve"> – procesor XML musi uzyskać schemat dla wymaganych przestrzeni nazw i zweryfikować elementy (jest to ustawienie domyślne),</w:t>
       </w:r>
     </w:p>
     <w:p>
@@ -7099,16 +7537,7 @@
         <w:t>lax</w:t>
       </w:r>
       <w:r>
-        <w:t xml:space="preserve"> </w:t>
-      </w:r>
-      <w:r>
-        <w:t>–</w:t>
-      </w:r>
-      <w:r>
-        <w:t xml:space="preserve"> </w:t>
-      </w:r>
-      <w:r>
-        <w:t xml:space="preserve">tak samo jak </w:t>
+        <w:t xml:space="preserve"> – tak samo jak </w:t>
       </w:r>
       <w:r>
         <w:rPr>
@@ -7129,83 +7558,457 @@
         </w:numPr>
       </w:pPr>
       <w:r>
+        <w:rPr>
+          <w:rStyle w:val="NazwaProgramowa"/>
+        </w:rPr>
+        <w:t>skip</w:t>
+      </w:r>
+      <w:r>
+        <w:t xml:space="preserve"> – procesor XML nie próbuje sprawdzać poprawności żadnych elementów z określonych przestrzeni nazw.</w:t>
+      </w:r>
+    </w:p>
+    <w:p>
+      <w:pPr>
+        <w:pStyle w:val="Nagwek4"/>
+      </w:pPr>
+      <w:r>
+        <w:t>Elementy</w:t>
+      </w:r>
+    </w:p>
+    <w:p>
+      <w:pPr>
+        <w:pStyle w:val="Wcicienormalne"/>
+      </w:pPr>
+      <w:r>
+        <w:t xml:space="preserve">Elementy są reprezentowane przez encje </w:t>
+      </w:r>
+      <w:r>
+        <w:rPr>
+          <w:rStyle w:val="NazwaProgramowa"/>
+        </w:rPr>
+        <w:t>SchemaElement</w:t>
+      </w:r>
+      <w:r>
+        <w:t xml:space="preserve">, która pochodzi od typu </w:t>
+      </w:r>
+      <w:r>
+        <w:rPr>
+          <w:rStyle w:val="NazwaProgramowa"/>
+        </w:rPr>
+        <w:t>SchemaParticle</w:t>
+      </w:r>
+      <w:r>
+        <w:t xml:space="preserve"> i sama ma następujące właściwości:</w:t>
+      </w:r>
+    </w:p>
+    <w:p>
+      <w:pPr>
+        <w:pStyle w:val="Listapunktowana"/>
+      </w:pPr>
+      <w:r>
+        <w:rPr>
+          <w:rStyle w:val="NazwaProgramowa"/>
+        </w:rPr>
+        <w:t>RefNamespaceId: int? {FK „SchemaNamespaces”}</w:t>
+      </w:r>
+      <w:r>
+        <w:t xml:space="preserve"> – identyfikator przestrzeni nazw, do której </w:t>
+      </w:r>
+      <w:r>
+        <w:t>odwołuje</w:t>
+      </w:r>
+      <w:r>
+        <w:t xml:space="preserve"> się dany element. Dotyczy to elementów, które odwołują się do innych elementów</w:t>
+      </w:r>
+      <w:r>
+        <w:t>,</w:t>
+      </w:r>
+    </w:p>
+    <w:p>
+      <w:pPr>
+        <w:pStyle w:val="Listapunktowana"/>
+      </w:pPr>
+      <w:r>
+        <w:rPr>
+          <w:rStyle w:val="NazwaProgramowa"/>
+        </w:rPr>
+        <w:t>Name: string</w:t>
+      </w:r>
+      <w:r>
+        <w:t xml:space="preserve"> – nazwa elementu definiowanego lub nazwa elementu, do którego dany element się odwołuje</w:t>
+      </w:r>
+      <w:r>
+        <w:t>,</w:t>
+      </w:r>
+    </w:p>
+    <w:p>
+      <w:pPr>
+        <w:pStyle w:val="Listapunktowana"/>
+      </w:pPr>
+      <w:r>
+        <w:rPr>
+          <w:rStyle w:val="NazwaProgramowa"/>
+        </w:rPr>
+        <w:t>Type</w:t>
+      </w:r>
+      <w:r>
+        <w:rPr>
+          <w:rStyle w:val="NazwaProgramowa"/>
+        </w:rPr>
+        <w:t>NamespaceId: int? {FK „SchemaNamespaces”}</w:t>
+      </w:r>
+      <w:r>
+        <w:t xml:space="preserve"> – identyfikator przestrzeni nazw</w:t>
+      </w:r>
+      <w:r>
+        <w:t xml:space="preserve"> typu elementu</w:t>
+      </w:r>
+      <w:r>
+        <w:t xml:space="preserve"> (może być pominięty, gdy typ należy do tej samej przestrzeni nazw)</w:t>
+      </w:r>
+      <w:r>
+        <w:t>,</w:t>
+      </w:r>
+    </w:p>
+    <w:p>
+      <w:pPr>
+        <w:pStyle w:val="Listapunktowana"/>
+      </w:pPr>
+      <w:r>
+        <w:rPr>
+          <w:rStyle w:val="NazwaProgramowa"/>
+        </w:rPr>
+        <w:t>Type</w:t>
+      </w:r>
+      <w:r>
+        <w:rPr>
+          <w:rStyle w:val="NazwaProgramowa"/>
+        </w:rPr>
+        <w:t>Name: string</w:t>
+      </w:r>
+      <w:r>
+        <w:t xml:space="preserve"> – nazwa </w:t>
+      </w:r>
+      <w:r>
+        <w:t xml:space="preserve">typu </w:t>
+      </w:r>
+      <w:r>
+        <w:t>elementu</w:t>
+      </w:r>
+      <w:r>
+        <w:t>.</w:t>
+      </w:r>
+    </w:p>
+    <w:p>
+      <w:pPr>
+        <w:pStyle w:val="Intitle"/>
+      </w:pPr>
+      <w:r>
+        <w:t>Przykład</w:t>
+      </w:r>
+    </w:p>
+    <w:p>
+      <w:pPr>
+        <w:pStyle w:val="Wcicienormalne"/>
+      </w:pPr>
+      <w:r>
+        <w:t>W poniższym przykładzie trzy elementy odwołują się do typów, które są zadeklarowane w tej samej przestrzeni nazw, a dwa do innej.</w:t>
+      </w:r>
+    </w:p>
+    <w:p>
+      <w:pPr>
+        <w:pStyle w:val="SourceCode"/>
+      </w:pPr>
+      <w:r>
+        <w:t>&lt;xsd:complexType name="CT_TrendlineLbl"&gt;</w:t>
+      </w:r>
+    </w:p>
+    <w:p>
+      <w:pPr>
+        <w:pStyle w:val="SourceCode"/>
+      </w:pPr>
+      <w:r>
+        <w:t xml:space="preserve">  &lt;xsd:sequence&gt;</w:t>
+      </w:r>
+    </w:p>
+    <w:p>
+      <w:pPr>
+        <w:pStyle w:val="SourceCode"/>
+      </w:pPr>
+      <w:r>
+        <w:t xml:space="preserve">    &lt;xsd:element name="layout" type="CT_Layout" minOccurs="0" maxOccurs="1"/&gt;</w:t>
+      </w:r>
+    </w:p>
+    <w:p>
+      <w:pPr>
+        <w:pStyle w:val="SourceCode"/>
+      </w:pPr>
+      <w:r>
+        <w:t xml:space="preserve">    &lt;xsd:element name="tx" type="CT_Tx" minOccurs="0" maxOccurs="1"/&gt;</w:t>
+      </w:r>
+    </w:p>
+    <w:p>
+      <w:pPr>
+        <w:pStyle w:val="SourceCode"/>
+      </w:pPr>
+      <w:r>
+        <w:t xml:space="preserve">    &lt;xsd:element name="numFmt" type="CT_NumFmt" minOccurs="0" maxOccurs="1"/&gt;</w:t>
+      </w:r>
+    </w:p>
+    <w:p>
+      <w:pPr>
+        <w:pStyle w:val="SourceCode"/>
+      </w:pPr>
+      <w:r>
+        <w:t xml:space="preserve">    &lt;xsd:element name="spPr" type="a:CT_ShapeProperties" minOccurs="0" maxOccurs="1"/&gt;</w:t>
+      </w:r>
+    </w:p>
+    <w:p>
+      <w:pPr>
+        <w:pStyle w:val="SourceCode"/>
+      </w:pPr>
+      <w:r>
+        <w:t xml:space="preserve">    &lt;xsd:element name="txPr" type="a:CT_TextBody" minOccurs="0" maxOccurs="1"/&gt;</w:t>
+      </w:r>
+    </w:p>
+    <w:p>
+      <w:pPr>
+        <w:pStyle w:val="SourceCode"/>
+      </w:pPr>
+      <w:r>
+        <w:t xml:space="preserve">    &lt;xsd:element name="extLst" type="CT_ExtensionList" minOccurs="0" maxOccurs="1"/&gt;</w:t>
+      </w:r>
+    </w:p>
+    <w:p>
+      <w:pPr>
+        <w:pStyle w:val="SourceCode"/>
+      </w:pPr>
+      <w:r>
+        <w:t xml:space="preserve">  &lt;/xsd:sequence&gt;</w:t>
+      </w:r>
+    </w:p>
+    <w:p>
+      <w:pPr>
+        <w:pStyle w:val="SourceCode"/>
+      </w:pPr>
+      <w:r>
+        <w:t>&lt;/xsd:complexType&gt;</w:t>
+      </w:r>
+    </w:p>
+    <w:p>
+      <w:pPr>
+        <w:pStyle w:val="Intitle"/>
+      </w:pPr>
+      <w:r>
         <w:lastRenderedPageBreak/>
-        <w:t xml:space="preserve">skip </w:t>
-      </w:r>
-      <w:r>
-        <w:t>–</w:t>
+        <w:t xml:space="preserve">Przykład elementu </w:t>
+      </w:r>
+      <w:r>
+        <w:t>odwołującego się do innego</w:t>
+      </w:r>
+      <w:r>
+        <w:t xml:space="preserve"> element</w:t>
+      </w:r>
+      <w:r>
+        <w:t>u</w:t>
+      </w:r>
+    </w:p>
+    <w:p>
+      <w:pPr>
+        <w:pStyle w:val="SourceCode"/>
+      </w:pPr>
+      <w:r>
+        <w:t>&lt;xsd:complexType name="CT_TextMath"&gt;</w:t>
+      </w:r>
+    </w:p>
+    <w:p>
+      <w:pPr>
+        <w:pStyle w:val="SourceCode"/>
+      </w:pPr>
+      <w:r>
+        <w:t xml:space="preserve">  </w:t>
+      </w:r>
+      <w:r>
+        <w:t>&lt;xsd:sequence&gt;</w:t>
+      </w:r>
+    </w:p>
+    <w:p>
+      <w:pPr>
+        <w:pStyle w:val="SourceCode"/>
+      </w:pPr>
+      <w:r>
+        <w:t xml:space="preserve">    </w:t>
+      </w:r>
+      <w:r>
+        <w:t>&lt;xsd:element ref="m:oMath"/&gt;</w:t>
+      </w:r>
+    </w:p>
+    <w:p>
+      <w:pPr>
+        <w:pStyle w:val="SourceCode"/>
+      </w:pPr>
+      <w:r>
+        <w:t xml:space="preserve">  </w:t>
+      </w:r>
+      <w:r>
+        <w:t>&lt;/xsd:sequence&gt;</w:t>
+      </w:r>
+    </w:p>
+    <w:p>
+      <w:pPr>
+        <w:pStyle w:val="SourceCode"/>
+        <w:rPr>
+          <w:rFonts w:ascii="Arial Narrow" w:hAnsi="Arial Narrow" w:cstheme="minorBidi"/>
+          <w:b/>
+          <w:noProof w:val="0"/>
+          <w:sz w:val="24"/>
+        </w:rPr>
+      </w:pPr>
+      <w:r>
+        <w:t>&lt;/xsd:complexType&gt;</w:t>
+      </w:r>
+    </w:p>
+    <w:p>
+      <w:pPr>
+        <w:pStyle w:val="Nagwek4"/>
+      </w:pPr>
+      <w:r>
+        <w:t>Odwołania do grup elementów</w:t>
+      </w:r>
+    </w:p>
+    <w:p>
+      <w:pPr>
+        <w:pStyle w:val="Wcicienormalne"/>
+      </w:pPr>
+      <w:r>
+        <w:t xml:space="preserve">W schemacie mogą być grupy elementów, do których można się odwoływać w różnych miejscach. Encja odwołania do grupy </w:t>
+      </w:r>
+      <w:r>
+        <w:rPr>
+          <w:rStyle w:val="NazwaProgramowa"/>
+        </w:rPr>
+        <w:t>SchemaGroupRef</w:t>
+      </w:r>
+      <w:r>
+        <w:t xml:space="preserve"> jest pochodna od </w:t>
+      </w:r>
+      <w:r>
+        <w:rPr>
+          <w:rStyle w:val="NazwaProgramowa"/>
+        </w:rPr>
+        <w:t>SchemaParticle</w:t>
+      </w:r>
+      <w:r>
+        <w:t xml:space="preserve"> i ma dwie właściwości:</w:t>
+      </w:r>
+    </w:p>
+    <w:p>
+      <w:pPr>
+        <w:pStyle w:val="Listapunktowana"/>
+      </w:pPr>
+      <w:r>
+        <w:rPr>
+          <w:rStyle w:val="NazwaProgramowa"/>
+        </w:rPr>
+        <w:t>RefNamespaceId: int? {FK „SchemaNamespaces”}</w:t>
+      </w:r>
+      <w:r>
+        <w:t xml:space="preserve"> – identyfikator przestrzeni nazw, </w:t>
+      </w:r>
+      <w:r>
+        <w:t>w której jest zadeklarowana grupa (pomijany, gdy grupa jest zdefiniowana w tej samej przestrzeni nazw co referencja)</w:t>
+      </w:r>
+      <w:r>
+        <w:t>,</w:t>
+      </w:r>
+    </w:p>
+    <w:p>
+      <w:pPr>
+        <w:pStyle w:val="Listapunktowana"/>
+      </w:pPr>
+      <w:r>
+        <w:rPr>
+          <w:rStyle w:val="NazwaProgramowa"/>
+        </w:rPr>
+        <w:t>Ref</w:t>
+      </w:r>
+      <w:r>
+        <w:rPr>
+          <w:rStyle w:val="NazwaProgramowa"/>
+        </w:rPr>
+        <w:t>Name: string</w:t>
+      </w:r>
+      <w:r>
+        <w:t xml:space="preserve"> – nazwa </w:t>
+      </w:r>
+      <w:r>
+        <w:t>grupy</w:t>
+      </w:r>
+      <w:r>
+        <w:t>, do które</w:t>
+      </w:r>
+      <w:r>
+        <w:t>j</w:t>
       </w:r>
       <w:r>
         <w:t xml:space="preserve"> </w:t>
       </w:r>
       <w:r>
-        <w:t>procesor XML nie próbuje sprawdzać poprawności żadnych elementów z określonych przestrzeni nazw.</w:t>
+        <w:t>odwołuje się dana referencja.</w:t>
+      </w:r>
+    </w:p>
+    <w:p>
+      <w:pPr>
+        <w:pStyle w:val="Intitle"/>
+      </w:pPr>
+      <w:r>
+        <w:t>Przykład</w:t>
+      </w:r>
+    </w:p>
+    <w:p>
+      <w:pPr>
+        <w:pStyle w:val="SourceCode"/>
+      </w:pPr>
+      <w:r>
+        <w:t>&lt;xsd:complexType name="CT_Drawing"&gt;</w:t>
+      </w:r>
+    </w:p>
+    <w:p>
+      <w:pPr>
+        <w:pStyle w:val="SourceCode"/>
+      </w:pPr>
+      <w:r>
+        <w:t xml:space="preserve">  &lt;xsd:sequence&gt;</w:t>
+      </w:r>
+    </w:p>
+    <w:p>
+      <w:pPr>
+        <w:pStyle w:val="SourceCode"/>
+      </w:pPr>
+      <w:r>
+        <w:t xml:space="preserve">    &lt;xsd:group ref="EG_Anchor" minOccurs="0" maxOccurs="unbounded"/&gt;</w:t>
+      </w:r>
+    </w:p>
+    <w:p>
+      <w:pPr>
+        <w:pStyle w:val="SourceCode"/>
+      </w:pPr>
+      <w:r>
+        <w:t xml:space="preserve">  &lt;/xsd:sequence&gt;</w:t>
+      </w:r>
+    </w:p>
+    <w:p>
+      <w:pPr>
+        <w:pStyle w:val="SourceCode"/>
+      </w:pPr>
+      <w:r>
+        <w:t>&lt;/xsd:complexType&gt;</w:t>
       </w:r>
     </w:p>
     <w:p>
       <w:pPr>
         <w:pStyle w:val="Wcicienormalne"/>
       </w:pPr>
-    </w:p>
-    <w:p>
-      <w:pPr>
-        <w:pStyle w:val="Wcicienormalne"/>
-      </w:pPr>
-      <w:r>
-        <w:t xml:space="preserve">Partykuły </w:t>
-      </w:r>
-      <w:r>
-        <w:rPr>
-          <w:rStyle w:val="NazwaProgramowa"/>
-        </w:rPr>
-        <w:t>SchemaAll</w:t>
-      </w:r>
-      <w:r>
-        <w:t xml:space="preserve">, </w:t>
-      </w:r>
-      <w:r>
-        <w:rPr>
-          <w:rStyle w:val="NazwaProgramowa"/>
-        </w:rPr>
-        <w:t>SchemaChoice</w:t>
-      </w:r>
-      <w:r>
-        <w:t xml:space="preserve"> i </w:t>
-      </w:r>
-      <w:r>
-        <w:rPr>
-          <w:rStyle w:val="NazwaProgramowa"/>
-        </w:rPr>
-        <w:t>SchemaSequence</w:t>
-      </w:r>
-      <w:r>
-        <w:t xml:space="preserve"> pochodzą od wspólnego typu abstrakcyjnego </w:t>
-      </w:r>
-      <w:r>
-        <w:rPr>
-          <w:rStyle w:val="NazwaProgramowa"/>
-        </w:rPr>
-        <w:t>SchemaGroupBase</w:t>
-      </w:r>
-      <w:r>
-        <w:t>.</w:t>
-      </w:r>
-    </w:p>
-    <w:p>
-      <w:pPr>
-        <w:pStyle w:val="Nagwek4"/>
-      </w:pPr>
-      <w:r>
-        <w:t>Elementy</w:t>
-      </w:r>
-    </w:p>
-    <w:p>
-      <w:pPr>
-        <w:pStyle w:val="Nagwek4"/>
-      </w:pPr>
-      <w:r>
-        <w:t>Odwołania do grup elementów</w:t>
-      </w:r>
     </w:p>
     <w:p>
       <w:pPr>
@@ -10392,7 +11195,6 @@
   <w:style w:type="character" w:default="1" w:styleId="Domylnaczcionkaakapitu">
     <w:name w:val="Default Paragraph Font"/>
     <w:uiPriority w:val="1"/>
-    <w:semiHidden/>
     <w:unhideWhenUsed/>
   </w:style>
   <w:style w:type="table" w:default="1" w:styleId="Standardowy">

</xml_diff>